<commit_message>
Added summary for Gamboa (2011).
</commit_message>
<xml_diff>
--- a/docs/Reading List.docx
+++ b/docs/Reading List.docx
@@ -52,7 +52,31 @@
           <w:sz w:val="24"/>
           <w:szCs w:val="24"/>
         </w:rPr>
-        <w:t>Armstrong, Meghan E. &amp; Marisa Cruz. The intonational phonology of Peninsular Spanish and European Portuguese. In Amaral, Patrícia &amp; Ana Carvalho, (eds.). Portuguese/Spanish Interfaces, 151- 174. Amsterdam: John Benjamins.</w:t>
+        <w:t>Armstrong, Meghan E. &amp; Marisa Cruz. The intonational phonology of Peninsular Spanish and European Portuguese. In Amaral, </w:t>
+      </w:r>
+      <w:proofErr w:type="spellStart"/>
+      <w:r>
+        <w:rPr>
+          <w:rFonts w:ascii="Times New Roman" w:eastAsia="Times New Roman" w:hAnsi="Times New Roman" w:cs="Times New Roman"/>
+          <w:b/>
+          <w:bCs/>
+          <w:color w:val="000000"/>
+          <w:sz w:val="24"/>
+          <w:szCs w:val="24"/>
+        </w:rPr>
+        <w:t>Patrícia</w:t>
+      </w:r>
+      <w:proofErr w:type="spellEnd"/>
+      <w:r>
+        <w:rPr>
+          <w:rFonts w:ascii="Times New Roman" w:eastAsia="Times New Roman" w:hAnsi="Times New Roman" w:cs="Times New Roman"/>
+          <w:b/>
+          <w:bCs/>
+          <w:color w:val="000000"/>
+          <w:sz w:val="24"/>
+          <w:szCs w:val="24"/>
+        </w:rPr>
+        <w:t xml:space="preserve"> &amp; Ana Carvalho, (eds.). Portuguese/Spanish Interfaces, 151- 174. Amsterdam: John Benjamins.</w:t>
       </w:r>
       <w:r>
         <w:rPr>
@@ -103,7 +127,68 @@
           <w:sz w:val="24"/>
           <w:szCs w:val="24"/>
         </w:rPr>
-        <w:t>Armstrong, Meghan E. 2010a. Puerto Rican Spanish intonation. Transcription of intonation of the Spanish language, ed. by Pilar Prieto &amp; Paolo Roseano, 155-189. Munich:Lincom EUROPA.</w:t>
+        <w:t>Armstrong, Meghan E. 2010a. Puerto Rican Spanish intonation. Transcription of intonation of the Spanish language, ed. by Pi</w:t>
+      </w:r>
+      <w:bookmarkStart w:id="0" w:name="_GoBack"/>
+      <w:bookmarkEnd w:id="0"/>
+      <w:r>
+        <w:rPr>
+          <w:rFonts w:ascii="Times New Roman" w:eastAsia="Times New Roman" w:hAnsi="Times New Roman" w:cs="Times New Roman"/>
+          <w:b/>
+          <w:bCs/>
+          <w:color w:val="000000"/>
+          <w:sz w:val="24"/>
+          <w:szCs w:val="24"/>
+        </w:rPr>
+        <w:t xml:space="preserve">lar Prieto &amp; Paolo </w:t>
+      </w:r>
+      <w:proofErr w:type="spellStart"/>
+      <w:r>
+        <w:rPr>
+          <w:rFonts w:ascii="Times New Roman" w:eastAsia="Times New Roman" w:hAnsi="Times New Roman" w:cs="Times New Roman"/>
+          <w:b/>
+          <w:bCs/>
+          <w:color w:val="000000"/>
+          <w:sz w:val="24"/>
+          <w:szCs w:val="24"/>
+        </w:rPr>
+        <w:t>Roseano</w:t>
+      </w:r>
+      <w:proofErr w:type="spellEnd"/>
+      <w:r>
+        <w:rPr>
+          <w:rFonts w:ascii="Times New Roman" w:eastAsia="Times New Roman" w:hAnsi="Times New Roman" w:cs="Times New Roman"/>
+          <w:b/>
+          <w:bCs/>
+          <w:color w:val="000000"/>
+          <w:sz w:val="24"/>
+          <w:szCs w:val="24"/>
+        </w:rPr>
+        <w:t xml:space="preserve">, 155-189. </w:t>
+      </w:r>
+      <w:proofErr w:type="spellStart"/>
+      <w:r>
+        <w:rPr>
+          <w:rFonts w:ascii="Times New Roman" w:eastAsia="Times New Roman" w:hAnsi="Times New Roman" w:cs="Times New Roman"/>
+          <w:b/>
+          <w:bCs/>
+          <w:color w:val="000000"/>
+          <w:sz w:val="24"/>
+          <w:szCs w:val="24"/>
+        </w:rPr>
+        <w:t>Munich:Lincom</w:t>
+      </w:r>
+      <w:proofErr w:type="spellEnd"/>
+      <w:r>
+        <w:rPr>
+          <w:rFonts w:ascii="Times New Roman" w:eastAsia="Times New Roman" w:hAnsi="Times New Roman" w:cs="Times New Roman"/>
+          <w:b/>
+          <w:bCs/>
+          <w:color w:val="000000"/>
+          <w:sz w:val="24"/>
+          <w:szCs w:val="24"/>
+        </w:rPr>
+        <w:t xml:space="preserve"> EUROPA.</w:t>
       </w:r>
       <w:r>
         <w:rPr>
@@ -150,7 +235,29 @@
           <w:sz w:val="24"/>
           <w:szCs w:val="24"/>
         </w:rPr>
-        <w:t xml:space="preserve">Beckman, Mary E., Gayle M. Ayers. “Guidelines for ToBI Labelling.” </w:t>
+        <w:t xml:space="preserve">Beckman, Mary E., Gayle M. Ayers. “Guidelines for </w:t>
+      </w:r>
+      <w:proofErr w:type="spellStart"/>
+      <w:r>
+        <w:rPr>
+          <w:rFonts w:ascii="Times New Roman" w:hAnsi="Times New Roman" w:cs="Times New Roman"/>
+          <w:b/>
+          <w:bCs/>
+          <w:sz w:val="24"/>
+          <w:szCs w:val="24"/>
+        </w:rPr>
+        <w:t>ToBI</w:t>
+      </w:r>
+      <w:proofErr w:type="spellEnd"/>
+      <w:r>
+        <w:rPr>
+          <w:rFonts w:ascii="Times New Roman" w:hAnsi="Times New Roman" w:cs="Times New Roman"/>
+          <w:b/>
+          <w:bCs/>
+          <w:sz w:val="24"/>
+          <w:szCs w:val="24"/>
+        </w:rPr>
+        <w:t xml:space="preserve"> Labelling.” </w:t>
       </w:r>
       <w:hyperlink r:id="rId7" w:history="1">
         <w:r>
@@ -177,17 +284,83 @@
           <w:szCs w:val="24"/>
         </w:rPr>
       </w:pPr>
-      <w:r>
-        <w:rPr>
-          <w:rFonts w:ascii="Times New Roman" w:hAnsi="Times New Roman" w:cs="Times New Roman"/>
-          <w:b/>
-          <w:bCs/>
-          <w:color w:val="222222"/>
-          <w:sz w:val="24"/>
-          <w:szCs w:val="24"/>
-          <w:shd w:val="clear" w:color="auto" w:fill="FFFFFF"/>
-        </w:rPr>
-        <w:t>Elordieta, Gorka, et al. "Effects of constituent length and syntactic branching on intonational phrasing in Ibero-Romance." </w:t>
+      <w:proofErr w:type="spellStart"/>
+      <w:r>
+        <w:rPr>
+          <w:rFonts w:ascii="Times New Roman" w:hAnsi="Times New Roman" w:cs="Times New Roman"/>
+          <w:b/>
+          <w:bCs/>
+          <w:color w:val="222222"/>
+          <w:sz w:val="24"/>
+          <w:szCs w:val="24"/>
+          <w:shd w:val="clear" w:color="auto" w:fill="FFFFFF"/>
+        </w:rPr>
+        <w:t>Elordieta</w:t>
+      </w:r>
+      <w:proofErr w:type="spellEnd"/>
+      <w:r>
+        <w:rPr>
+          <w:rFonts w:ascii="Times New Roman" w:hAnsi="Times New Roman" w:cs="Times New Roman"/>
+          <w:b/>
+          <w:bCs/>
+          <w:color w:val="222222"/>
+          <w:sz w:val="24"/>
+          <w:szCs w:val="24"/>
+          <w:shd w:val="clear" w:color="auto" w:fill="FFFFFF"/>
+        </w:rPr>
+        <w:t xml:space="preserve">, </w:t>
+      </w:r>
+      <w:proofErr w:type="spellStart"/>
+      <w:r>
+        <w:rPr>
+          <w:rFonts w:ascii="Times New Roman" w:hAnsi="Times New Roman" w:cs="Times New Roman"/>
+          <w:b/>
+          <w:bCs/>
+          <w:color w:val="222222"/>
+          <w:sz w:val="24"/>
+          <w:szCs w:val="24"/>
+          <w:shd w:val="clear" w:color="auto" w:fill="FFFFFF"/>
+        </w:rPr>
+        <w:t>Gorka</w:t>
+      </w:r>
+      <w:proofErr w:type="spellEnd"/>
+      <w:r>
+        <w:rPr>
+          <w:rFonts w:ascii="Times New Roman" w:hAnsi="Times New Roman" w:cs="Times New Roman"/>
+          <w:b/>
+          <w:bCs/>
+          <w:color w:val="222222"/>
+          <w:sz w:val="24"/>
+          <w:szCs w:val="24"/>
+          <w:shd w:val="clear" w:color="auto" w:fill="FFFFFF"/>
+        </w:rPr>
+        <w:t xml:space="preserve">, et al. "Effects of constituent length and syntactic branching on intonational phrasing in </w:t>
+      </w:r>
+      <w:proofErr w:type="spellStart"/>
+      <w:r>
+        <w:rPr>
+          <w:rFonts w:ascii="Times New Roman" w:hAnsi="Times New Roman" w:cs="Times New Roman"/>
+          <w:b/>
+          <w:bCs/>
+          <w:color w:val="222222"/>
+          <w:sz w:val="24"/>
+          <w:szCs w:val="24"/>
+          <w:shd w:val="clear" w:color="auto" w:fill="FFFFFF"/>
+        </w:rPr>
+        <w:t>Ibero</w:t>
+      </w:r>
+      <w:proofErr w:type="spellEnd"/>
+      <w:r>
+        <w:rPr>
+          <w:rFonts w:ascii="Times New Roman" w:hAnsi="Times New Roman" w:cs="Times New Roman"/>
+          <w:b/>
+          <w:bCs/>
+          <w:color w:val="222222"/>
+          <w:sz w:val="24"/>
+          <w:szCs w:val="24"/>
+          <w:shd w:val="clear" w:color="auto" w:fill="FFFFFF"/>
+        </w:rPr>
+        <w:t>-Romance." </w:t>
       </w:r>
       <w:r>
         <w:rPr>
@@ -248,7 +421,73 @@
           <w:sz w:val="24"/>
           <w:szCs w:val="24"/>
         </w:rPr>
-        <w:t>Eugenio Martínez Celdrán &amp; Ana Ma. Fernández Planas (coords.) (2003-2013), </w:t>
+        <w:t xml:space="preserve">Eugenio Martínez </w:t>
+      </w:r>
+      <w:proofErr w:type="spellStart"/>
+      <w:r>
+        <w:rPr>
+          <w:rFonts w:ascii="Times New Roman" w:hAnsi="Times New Roman" w:cs="Times New Roman"/>
+          <w:b/>
+          <w:bCs/>
+          <w:sz w:val="24"/>
+          <w:szCs w:val="24"/>
+        </w:rPr>
+        <w:t>Celdrán</w:t>
+      </w:r>
+      <w:proofErr w:type="spellEnd"/>
+      <w:r>
+        <w:rPr>
+          <w:rFonts w:ascii="Times New Roman" w:hAnsi="Times New Roman" w:cs="Times New Roman"/>
+          <w:b/>
+          <w:bCs/>
+          <w:sz w:val="24"/>
+          <w:szCs w:val="24"/>
+        </w:rPr>
+        <w:t xml:space="preserve"> &amp; Ana Ma. Fernández </w:t>
+      </w:r>
+      <w:proofErr w:type="spellStart"/>
+      <w:r>
+        <w:rPr>
+          <w:rFonts w:ascii="Times New Roman" w:hAnsi="Times New Roman" w:cs="Times New Roman"/>
+          <w:b/>
+          <w:bCs/>
+          <w:sz w:val="24"/>
+          <w:szCs w:val="24"/>
+        </w:rPr>
+        <w:t>Planas</w:t>
+      </w:r>
+      <w:proofErr w:type="spellEnd"/>
+      <w:r>
+        <w:rPr>
+          <w:rFonts w:ascii="Times New Roman" w:hAnsi="Times New Roman" w:cs="Times New Roman"/>
+          <w:b/>
+          <w:bCs/>
+          <w:sz w:val="24"/>
+          <w:szCs w:val="24"/>
+        </w:rPr>
+        <w:t xml:space="preserve"> (</w:t>
+      </w:r>
+      <w:proofErr w:type="spellStart"/>
+      <w:r>
+        <w:rPr>
+          <w:rFonts w:ascii="Times New Roman" w:hAnsi="Times New Roman" w:cs="Times New Roman"/>
+          <w:b/>
+          <w:bCs/>
+          <w:sz w:val="24"/>
+          <w:szCs w:val="24"/>
+        </w:rPr>
+        <w:t>coords</w:t>
+      </w:r>
+      <w:proofErr w:type="spellEnd"/>
+      <w:r>
+        <w:rPr>
+          <w:rFonts w:ascii="Times New Roman" w:hAnsi="Times New Roman" w:cs="Times New Roman"/>
+          <w:b/>
+          <w:bCs/>
+          <w:sz w:val="24"/>
+          <w:szCs w:val="24"/>
+        </w:rPr>
+        <w:t>.) (2003-2013), </w:t>
       </w:r>
       <w:r>
         <w:rPr>
@@ -260,8 +499,126 @@
           <w:sz w:val="24"/>
           <w:szCs w:val="24"/>
         </w:rPr>
-        <w:t>AMPER España e Iberoamérica. Atlas multimedia de la prosodia del espacio románico</w:t>
-      </w:r>
+        <w:t xml:space="preserve">AMPER </w:t>
+      </w:r>
+      <w:proofErr w:type="spellStart"/>
+      <w:r>
+        <w:rPr>
+          <w:rFonts w:ascii="Times New Roman" w:hAnsi="Times New Roman" w:cs="Times New Roman"/>
+          <w:b/>
+          <w:bCs/>
+          <w:i/>
+          <w:iCs/>
+          <w:sz w:val="24"/>
+          <w:szCs w:val="24"/>
+        </w:rPr>
+        <w:t>España</w:t>
+      </w:r>
+      <w:proofErr w:type="spellEnd"/>
+      <w:r>
+        <w:rPr>
+          <w:rFonts w:ascii="Times New Roman" w:hAnsi="Times New Roman" w:cs="Times New Roman"/>
+          <w:b/>
+          <w:bCs/>
+          <w:i/>
+          <w:iCs/>
+          <w:sz w:val="24"/>
+          <w:szCs w:val="24"/>
+        </w:rPr>
+        <w:t xml:space="preserve"> e </w:t>
+      </w:r>
+      <w:proofErr w:type="spellStart"/>
+      <w:r>
+        <w:rPr>
+          <w:rFonts w:ascii="Times New Roman" w:hAnsi="Times New Roman" w:cs="Times New Roman"/>
+          <w:b/>
+          <w:bCs/>
+          <w:i/>
+          <w:iCs/>
+          <w:sz w:val="24"/>
+          <w:szCs w:val="24"/>
+        </w:rPr>
+        <w:t>Iberoamérica</w:t>
+      </w:r>
+      <w:proofErr w:type="spellEnd"/>
+      <w:r>
+        <w:rPr>
+          <w:rFonts w:ascii="Times New Roman" w:hAnsi="Times New Roman" w:cs="Times New Roman"/>
+          <w:b/>
+          <w:bCs/>
+          <w:i/>
+          <w:iCs/>
+          <w:sz w:val="24"/>
+          <w:szCs w:val="24"/>
+        </w:rPr>
+        <w:t xml:space="preserve">. Atlas multimedia de la </w:t>
+      </w:r>
+      <w:proofErr w:type="spellStart"/>
+      <w:r>
+        <w:rPr>
+          <w:rFonts w:ascii="Times New Roman" w:hAnsi="Times New Roman" w:cs="Times New Roman"/>
+          <w:b/>
+          <w:bCs/>
+          <w:i/>
+          <w:iCs/>
+          <w:sz w:val="24"/>
+          <w:szCs w:val="24"/>
+        </w:rPr>
+        <w:t>prosodia</w:t>
+      </w:r>
+      <w:proofErr w:type="spellEnd"/>
+      <w:r>
+        <w:rPr>
+          <w:rFonts w:ascii="Times New Roman" w:hAnsi="Times New Roman" w:cs="Times New Roman"/>
+          <w:b/>
+          <w:bCs/>
+          <w:i/>
+          <w:iCs/>
+          <w:sz w:val="24"/>
+          <w:szCs w:val="24"/>
+        </w:rPr>
+        <w:t xml:space="preserve"> del </w:t>
+      </w:r>
+      <w:proofErr w:type="spellStart"/>
+      <w:r>
+        <w:rPr>
+          <w:rFonts w:ascii="Times New Roman" w:hAnsi="Times New Roman" w:cs="Times New Roman"/>
+          <w:b/>
+          <w:bCs/>
+          <w:i/>
+          <w:iCs/>
+          <w:sz w:val="24"/>
+          <w:szCs w:val="24"/>
+        </w:rPr>
+        <w:t>espacio</w:t>
+      </w:r>
+      <w:proofErr w:type="spellEnd"/>
+      <w:r>
+        <w:rPr>
+          <w:rFonts w:ascii="Times New Roman" w:hAnsi="Times New Roman" w:cs="Times New Roman"/>
+          <w:b/>
+          <w:bCs/>
+          <w:i/>
+          <w:iCs/>
+          <w:sz w:val="24"/>
+          <w:szCs w:val="24"/>
+        </w:rPr>
+        <w:t xml:space="preserve"> </w:t>
+      </w:r>
+      <w:proofErr w:type="spellStart"/>
+      <w:r>
+        <w:rPr>
+          <w:rFonts w:ascii="Times New Roman" w:hAnsi="Times New Roman" w:cs="Times New Roman"/>
+          <w:b/>
+          <w:bCs/>
+          <w:i/>
+          <w:iCs/>
+          <w:sz w:val="24"/>
+          <w:szCs w:val="24"/>
+        </w:rPr>
+        <w:t>románico</w:t>
+      </w:r>
+      <w:proofErr w:type="spellEnd"/>
       <w:r>
         <w:rPr>
           <w:rFonts w:ascii="Times New Roman" w:hAnsi="Times New Roman" w:cs="Times New Roman"/>
@@ -315,7 +672,51 @@
           <w:sz w:val="24"/>
           <w:szCs w:val="24"/>
         </w:rPr>
-        <w:t>Eva Estebas Vilaplana &amp; Pilar Prieto (2009), </w:t>
+        <w:t xml:space="preserve">Eva </w:t>
+      </w:r>
+      <w:proofErr w:type="spellStart"/>
+      <w:r>
+        <w:rPr>
+          <w:rFonts w:ascii="Times New Roman" w:hAnsi="Times New Roman" w:cs="Times New Roman"/>
+          <w:b/>
+          <w:bCs/>
+          <w:sz w:val="24"/>
+          <w:szCs w:val="24"/>
+        </w:rPr>
+        <w:t>Estebas</w:t>
+      </w:r>
+      <w:proofErr w:type="spellEnd"/>
+      <w:r>
+        <w:rPr>
+          <w:rFonts w:ascii="Times New Roman" w:hAnsi="Times New Roman" w:cs="Times New Roman"/>
+          <w:b/>
+          <w:bCs/>
+          <w:sz w:val="24"/>
+          <w:szCs w:val="24"/>
+        </w:rPr>
+        <w:t xml:space="preserve"> </w:t>
+      </w:r>
+      <w:proofErr w:type="spellStart"/>
+      <w:r>
+        <w:rPr>
+          <w:rFonts w:ascii="Times New Roman" w:hAnsi="Times New Roman" w:cs="Times New Roman"/>
+          <w:b/>
+          <w:bCs/>
+          <w:sz w:val="24"/>
+          <w:szCs w:val="24"/>
+        </w:rPr>
+        <w:t>Vilaplana</w:t>
+      </w:r>
+      <w:proofErr w:type="spellEnd"/>
+      <w:r>
+        <w:rPr>
+          <w:rFonts w:ascii="Times New Roman" w:hAnsi="Times New Roman" w:cs="Times New Roman"/>
+          <w:b/>
+          <w:bCs/>
+          <w:sz w:val="24"/>
+          <w:szCs w:val="24"/>
+        </w:rPr>
+        <w:t xml:space="preserve"> &amp; Pilar Prieto (2009), </w:t>
       </w:r>
       <w:hyperlink r:id="rId10" w:tgtFrame="_blank" w:history="1">
         <w:r>
@@ -327,8 +728,141 @@
             <w:sz w:val="24"/>
             <w:szCs w:val="24"/>
           </w:rPr>
-          <w:t>La notación prosódica en español. Una revisión del Sp_ToBI</w:t>
+          <w:t xml:space="preserve">La </w:t>
         </w:r>
+        <w:proofErr w:type="spellStart"/>
+        <w:r>
+          <w:rPr>
+            <w:rStyle w:val="Hyperlink"/>
+            <w:rFonts w:ascii="Times New Roman" w:hAnsi="Times New Roman" w:cs="Times New Roman"/>
+            <w:b/>
+            <w:bCs/>
+            <w:sz w:val="24"/>
+            <w:szCs w:val="24"/>
+          </w:rPr>
+          <w:t>notación</w:t>
+        </w:r>
+        <w:proofErr w:type="spellEnd"/>
+        <w:r>
+          <w:rPr>
+            <w:rStyle w:val="Hyperlink"/>
+            <w:rFonts w:ascii="Times New Roman" w:hAnsi="Times New Roman" w:cs="Times New Roman"/>
+            <w:b/>
+            <w:bCs/>
+            <w:sz w:val="24"/>
+            <w:szCs w:val="24"/>
+          </w:rPr>
+          <w:t xml:space="preserve"> </w:t>
+        </w:r>
+        <w:proofErr w:type="spellStart"/>
+        <w:r>
+          <w:rPr>
+            <w:rStyle w:val="Hyperlink"/>
+            <w:rFonts w:ascii="Times New Roman" w:hAnsi="Times New Roman" w:cs="Times New Roman"/>
+            <w:b/>
+            <w:bCs/>
+            <w:sz w:val="24"/>
+            <w:szCs w:val="24"/>
+          </w:rPr>
+          <w:t>prosódica</w:t>
+        </w:r>
+        <w:proofErr w:type="spellEnd"/>
+        <w:r>
+          <w:rPr>
+            <w:rStyle w:val="Hyperlink"/>
+            <w:rFonts w:ascii="Times New Roman" w:hAnsi="Times New Roman" w:cs="Times New Roman"/>
+            <w:b/>
+            <w:bCs/>
+            <w:sz w:val="24"/>
+            <w:szCs w:val="24"/>
+          </w:rPr>
+          <w:t xml:space="preserve"> </w:t>
+        </w:r>
+        <w:proofErr w:type="spellStart"/>
+        <w:r>
+          <w:rPr>
+            <w:rStyle w:val="Hyperlink"/>
+            <w:rFonts w:ascii="Times New Roman" w:hAnsi="Times New Roman" w:cs="Times New Roman"/>
+            <w:b/>
+            <w:bCs/>
+            <w:sz w:val="24"/>
+            <w:szCs w:val="24"/>
+          </w:rPr>
+          <w:t>en</w:t>
+        </w:r>
+        <w:proofErr w:type="spellEnd"/>
+        <w:r>
+          <w:rPr>
+            <w:rStyle w:val="Hyperlink"/>
+            <w:rFonts w:ascii="Times New Roman" w:hAnsi="Times New Roman" w:cs="Times New Roman"/>
+            <w:b/>
+            <w:bCs/>
+            <w:sz w:val="24"/>
+            <w:szCs w:val="24"/>
+          </w:rPr>
+          <w:t xml:space="preserve"> </w:t>
+        </w:r>
+        <w:proofErr w:type="spellStart"/>
+        <w:r>
+          <w:rPr>
+            <w:rStyle w:val="Hyperlink"/>
+            <w:rFonts w:ascii="Times New Roman" w:hAnsi="Times New Roman" w:cs="Times New Roman"/>
+            <w:b/>
+            <w:bCs/>
+            <w:sz w:val="24"/>
+            <w:szCs w:val="24"/>
+          </w:rPr>
+          <w:t>español</w:t>
+        </w:r>
+        <w:proofErr w:type="spellEnd"/>
+        <w:r>
+          <w:rPr>
+            <w:rStyle w:val="Hyperlink"/>
+            <w:rFonts w:ascii="Times New Roman" w:hAnsi="Times New Roman" w:cs="Times New Roman"/>
+            <w:b/>
+            <w:bCs/>
+            <w:sz w:val="24"/>
+            <w:szCs w:val="24"/>
+          </w:rPr>
+          <w:t xml:space="preserve">. Una </w:t>
+        </w:r>
+        <w:proofErr w:type="spellStart"/>
+        <w:r>
+          <w:rPr>
+            <w:rStyle w:val="Hyperlink"/>
+            <w:rFonts w:ascii="Times New Roman" w:hAnsi="Times New Roman" w:cs="Times New Roman"/>
+            <w:b/>
+            <w:bCs/>
+            <w:sz w:val="24"/>
+            <w:szCs w:val="24"/>
+          </w:rPr>
+          <w:t>revisión</w:t>
+        </w:r>
+        <w:proofErr w:type="spellEnd"/>
+        <w:r>
+          <w:rPr>
+            <w:rStyle w:val="Hyperlink"/>
+            <w:rFonts w:ascii="Times New Roman" w:hAnsi="Times New Roman" w:cs="Times New Roman"/>
+            <w:b/>
+            <w:bCs/>
+            <w:sz w:val="24"/>
+            <w:szCs w:val="24"/>
+          </w:rPr>
+          <w:t xml:space="preserve"> del </w:t>
+        </w:r>
+        <w:proofErr w:type="spellStart"/>
+        <w:r>
+          <w:rPr>
+            <w:rStyle w:val="Hyperlink"/>
+            <w:rFonts w:ascii="Times New Roman" w:hAnsi="Times New Roman" w:cs="Times New Roman"/>
+            <w:b/>
+            <w:bCs/>
+            <w:sz w:val="24"/>
+            <w:szCs w:val="24"/>
+          </w:rPr>
+          <w:t>Sp_ToBI</w:t>
+        </w:r>
+        <w:proofErr w:type="spellEnd"/>
       </w:hyperlink>
       <w:r>
         <w:rPr>
@@ -340,6 +874,7 @@
         </w:rPr>
         <w:t>. </w:t>
       </w:r>
+      <w:proofErr w:type="spellStart"/>
       <w:r>
         <w:rPr>
           <w:rFonts w:ascii="Times New Roman" w:hAnsi="Times New Roman" w:cs="Times New Roman"/>
@@ -350,7 +885,46 @@
           <w:sz w:val="24"/>
           <w:szCs w:val="24"/>
         </w:rPr>
-        <w:t>Estudios de Fonética Experimental</w:t>
+        <w:t>Estudios</w:t>
+      </w:r>
+      <w:proofErr w:type="spellEnd"/>
+      <w:r>
+        <w:rPr>
+          <w:rFonts w:ascii="Times New Roman" w:hAnsi="Times New Roman" w:cs="Times New Roman"/>
+          <w:b/>
+          <w:bCs/>
+          <w:i/>
+          <w:iCs/>
+          <w:sz w:val="24"/>
+          <w:szCs w:val="24"/>
+        </w:rPr>
+        <w:t xml:space="preserve"> de </w:t>
+      </w:r>
+      <w:proofErr w:type="spellStart"/>
+      <w:r>
+        <w:rPr>
+          <w:rFonts w:ascii="Times New Roman" w:hAnsi="Times New Roman" w:cs="Times New Roman"/>
+          <w:b/>
+          <w:bCs/>
+          <w:i/>
+          <w:iCs/>
+          <w:sz w:val="24"/>
+          <w:szCs w:val="24"/>
+        </w:rPr>
+        <w:t>Fonética</w:t>
+      </w:r>
+      <w:proofErr w:type="spellEnd"/>
+      <w:r>
+        <w:rPr>
+          <w:rFonts w:ascii="Times New Roman" w:hAnsi="Times New Roman" w:cs="Times New Roman"/>
+          <w:b/>
+          <w:bCs/>
+          <w:i/>
+          <w:iCs/>
+          <w:sz w:val="24"/>
+          <w:szCs w:val="24"/>
+        </w:rPr>
+        <w:t xml:space="preserve"> Experimental</w:t>
       </w:r>
       <w:r>
         <w:rPr>
@@ -386,7 +960,59 @@
           <w:szCs w:val="24"/>
           <w:shd w:val="clear" w:color="auto" w:fill="FFFFFF"/>
         </w:rPr>
-        <w:t xml:space="preserve">Face, Timothy L., and Mariapaola d'Imperio. "Reconsidering a focal typology: Evidence from Spanish and Italian." (2005). </w:t>
+        <w:t xml:space="preserve">Face, Timothy L., and </w:t>
+      </w:r>
+      <w:proofErr w:type="spellStart"/>
+      <w:r>
+        <w:rPr>
+          <w:rFonts w:ascii="Times New Roman" w:hAnsi="Times New Roman" w:cs="Times New Roman"/>
+          <w:b/>
+          <w:bCs/>
+          <w:color w:val="222222"/>
+          <w:sz w:val="24"/>
+          <w:szCs w:val="24"/>
+          <w:shd w:val="clear" w:color="auto" w:fill="FFFFFF"/>
+        </w:rPr>
+        <w:t>Mariapaola</w:t>
+      </w:r>
+      <w:proofErr w:type="spellEnd"/>
+      <w:r>
+        <w:rPr>
+          <w:rFonts w:ascii="Times New Roman" w:hAnsi="Times New Roman" w:cs="Times New Roman"/>
+          <w:b/>
+          <w:bCs/>
+          <w:color w:val="222222"/>
+          <w:sz w:val="24"/>
+          <w:szCs w:val="24"/>
+          <w:shd w:val="clear" w:color="auto" w:fill="FFFFFF"/>
+        </w:rPr>
+        <w:t xml:space="preserve"> </w:t>
+      </w:r>
+      <w:proofErr w:type="spellStart"/>
+      <w:r>
+        <w:rPr>
+          <w:rFonts w:ascii="Times New Roman" w:hAnsi="Times New Roman" w:cs="Times New Roman"/>
+          <w:b/>
+          <w:bCs/>
+          <w:color w:val="222222"/>
+          <w:sz w:val="24"/>
+          <w:szCs w:val="24"/>
+          <w:shd w:val="clear" w:color="auto" w:fill="FFFFFF"/>
+        </w:rPr>
+        <w:t>d'Imperio</w:t>
+      </w:r>
+      <w:proofErr w:type="spellEnd"/>
+      <w:r>
+        <w:rPr>
+          <w:rFonts w:ascii="Times New Roman" w:hAnsi="Times New Roman" w:cs="Times New Roman"/>
+          <w:b/>
+          <w:bCs/>
+          <w:color w:val="222222"/>
+          <w:sz w:val="24"/>
+          <w:szCs w:val="24"/>
+          <w:shd w:val="clear" w:color="auto" w:fill="FFFFFF"/>
+        </w:rPr>
+        <w:t xml:space="preserve">. "Reconsidering a focal typology: Evidence from Spanish and Italian." (2005). </w:t>
       </w:r>
       <w:hyperlink r:id="rId11" w:history="1">
         <w:r>
@@ -414,17 +1040,213 @@
           <w:szCs w:val="24"/>
         </w:rPr>
       </w:pPr>
-      <w:r>
-        <w:rPr>
-          <w:rFonts w:ascii="Times New Roman" w:hAnsi="Times New Roman" w:cs="Times New Roman"/>
-          <w:b/>
-          <w:bCs/>
-          <w:color w:val="222222"/>
-          <w:sz w:val="24"/>
-          <w:szCs w:val="24"/>
-          <w:shd w:val="clear" w:color="auto" w:fill="FFFFFF"/>
-        </w:rPr>
-        <w:t>Gamboa, Hazel Barahona, and Gisselle Herrera Morera. "Análisis entonacional del español de El Salvador: Enunciados declarativos e interrogativos." </w:t>
+      <w:proofErr w:type="spellStart"/>
+      <w:r>
+        <w:rPr>
+          <w:rFonts w:ascii="Times New Roman" w:hAnsi="Times New Roman" w:cs="Times New Roman"/>
+          <w:b/>
+          <w:bCs/>
+          <w:color w:val="222222"/>
+          <w:sz w:val="24"/>
+          <w:szCs w:val="24"/>
+          <w:shd w:val="clear" w:color="auto" w:fill="FFFFFF"/>
+        </w:rPr>
+        <w:t>Gamboa</w:t>
+      </w:r>
+      <w:proofErr w:type="spellEnd"/>
+      <w:r>
+        <w:rPr>
+          <w:rFonts w:ascii="Times New Roman" w:hAnsi="Times New Roman" w:cs="Times New Roman"/>
+          <w:b/>
+          <w:bCs/>
+          <w:color w:val="222222"/>
+          <w:sz w:val="24"/>
+          <w:szCs w:val="24"/>
+          <w:shd w:val="clear" w:color="auto" w:fill="FFFFFF"/>
+        </w:rPr>
+        <w:t xml:space="preserve">, Hazel Barahona, and Gisselle Herrera </w:t>
+      </w:r>
+      <w:proofErr w:type="spellStart"/>
+      <w:r>
+        <w:rPr>
+          <w:rFonts w:ascii="Times New Roman" w:hAnsi="Times New Roman" w:cs="Times New Roman"/>
+          <w:b/>
+          <w:bCs/>
+          <w:color w:val="222222"/>
+          <w:sz w:val="24"/>
+          <w:szCs w:val="24"/>
+          <w:shd w:val="clear" w:color="auto" w:fill="FFFFFF"/>
+        </w:rPr>
+        <w:t>Morera</w:t>
+      </w:r>
+      <w:proofErr w:type="spellEnd"/>
+      <w:r>
+        <w:rPr>
+          <w:rFonts w:ascii="Times New Roman" w:hAnsi="Times New Roman" w:cs="Times New Roman"/>
+          <w:b/>
+          <w:bCs/>
+          <w:color w:val="222222"/>
+          <w:sz w:val="24"/>
+          <w:szCs w:val="24"/>
+          <w:shd w:val="clear" w:color="auto" w:fill="FFFFFF"/>
+        </w:rPr>
+        <w:t>. "</w:t>
+      </w:r>
+      <w:proofErr w:type="spellStart"/>
+      <w:r>
+        <w:rPr>
+          <w:rFonts w:ascii="Times New Roman" w:hAnsi="Times New Roman" w:cs="Times New Roman"/>
+          <w:b/>
+          <w:bCs/>
+          <w:color w:val="222222"/>
+          <w:sz w:val="24"/>
+          <w:szCs w:val="24"/>
+          <w:shd w:val="clear" w:color="auto" w:fill="FFFFFF"/>
+        </w:rPr>
+        <w:t>Análisis</w:t>
+      </w:r>
+      <w:proofErr w:type="spellEnd"/>
+      <w:r>
+        <w:rPr>
+          <w:rFonts w:ascii="Times New Roman" w:hAnsi="Times New Roman" w:cs="Times New Roman"/>
+          <w:b/>
+          <w:bCs/>
+          <w:color w:val="222222"/>
+          <w:sz w:val="24"/>
+          <w:szCs w:val="24"/>
+          <w:shd w:val="clear" w:color="auto" w:fill="FFFFFF"/>
+        </w:rPr>
+        <w:t xml:space="preserve"> </w:t>
+      </w:r>
+      <w:proofErr w:type="spellStart"/>
+      <w:r>
+        <w:rPr>
+          <w:rFonts w:ascii="Times New Roman" w:hAnsi="Times New Roman" w:cs="Times New Roman"/>
+          <w:b/>
+          <w:bCs/>
+          <w:color w:val="222222"/>
+          <w:sz w:val="24"/>
+          <w:szCs w:val="24"/>
+          <w:shd w:val="clear" w:color="auto" w:fill="FFFFFF"/>
+        </w:rPr>
+        <w:t>entonacional</w:t>
+      </w:r>
+      <w:proofErr w:type="spellEnd"/>
+      <w:r>
+        <w:rPr>
+          <w:rFonts w:ascii="Times New Roman" w:hAnsi="Times New Roman" w:cs="Times New Roman"/>
+          <w:b/>
+          <w:bCs/>
+          <w:color w:val="222222"/>
+          <w:sz w:val="24"/>
+          <w:szCs w:val="24"/>
+          <w:shd w:val="clear" w:color="auto" w:fill="FFFFFF"/>
+        </w:rPr>
+        <w:t xml:space="preserve"> del </w:t>
+      </w:r>
+      <w:proofErr w:type="spellStart"/>
+      <w:r>
+        <w:rPr>
+          <w:rFonts w:ascii="Times New Roman" w:hAnsi="Times New Roman" w:cs="Times New Roman"/>
+          <w:b/>
+          <w:bCs/>
+          <w:color w:val="222222"/>
+          <w:sz w:val="24"/>
+          <w:szCs w:val="24"/>
+          <w:shd w:val="clear" w:color="auto" w:fill="FFFFFF"/>
+        </w:rPr>
+        <w:t>español</w:t>
+      </w:r>
+      <w:proofErr w:type="spellEnd"/>
+      <w:r>
+        <w:rPr>
+          <w:rFonts w:ascii="Times New Roman" w:hAnsi="Times New Roman" w:cs="Times New Roman"/>
+          <w:b/>
+          <w:bCs/>
+          <w:color w:val="222222"/>
+          <w:sz w:val="24"/>
+          <w:szCs w:val="24"/>
+          <w:shd w:val="clear" w:color="auto" w:fill="FFFFFF"/>
+        </w:rPr>
+        <w:t xml:space="preserve"> de El Salvador: </w:t>
+      </w:r>
+      <w:proofErr w:type="spellStart"/>
+      <w:r>
+        <w:rPr>
+          <w:rFonts w:ascii="Times New Roman" w:hAnsi="Times New Roman" w:cs="Times New Roman"/>
+          <w:b/>
+          <w:bCs/>
+          <w:color w:val="222222"/>
+          <w:sz w:val="24"/>
+          <w:szCs w:val="24"/>
+          <w:shd w:val="clear" w:color="auto" w:fill="FFFFFF"/>
+        </w:rPr>
+        <w:t>Enunciados</w:t>
+      </w:r>
+      <w:proofErr w:type="spellEnd"/>
+      <w:r>
+        <w:rPr>
+          <w:rFonts w:ascii="Times New Roman" w:hAnsi="Times New Roman" w:cs="Times New Roman"/>
+          <w:b/>
+          <w:bCs/>
+          <w:color w:val="222222"/>
+          <w:sz w:val="24"/>
+          <w:szCs w:val="24"/>
+          <w:shd w:val="clear" w:color="auto" w:fill="FFFFFF"/>
+        </w:rPr>
+        <w:t xml:space="preserve"> </w:t>
+      </w:r>
+      <w:proofErr w:type="spellStart"/>
+      <w:r>
+        <w:rPr>
+          <w:rFonts w:ascii="Times New Roman" w:hAnsi="Times New Roman" w:cs="Times New Roman"/>
+          <w:b/>
+          <w:bCs/>
+          <w:color w:val="222222"/>
+          <w:sz w:val="24"/>
+          <w:szCs w:val="24"/>
+          <w:shd w:val="clear" w:color="auto" w:fill="FFFFFF"/>
+        </w:rPr>
+        <w:t>declarativos</w:t>
+      </w:r>
+      <w:proofErr w:type="spellEnd"/>
+      <w:r>
+        <w:rPr>
+          <w:rFonts w:ascii="Times New Roman" w:hAnsi="Times New Roman" w:cs="Times New Roman"/>
+          <w:b/>
+          <w:bCs/>
+          <w:color w:val="222222"/>
+          <w:sz w:val="24"/>
+          <w:szCs w:val="24"/>
+          <w:shd w:val="clear" w:color="auto" w:fill="FFFFFF"/>
+        </w:rPr>
+        <w:t xml:space="preserve"> e </w:t>
+      </w:r>
+      <w:proofErr w:type="spellStart"/>
+      <w:r>
+        <w:rPr>
+          <w:rFonts w:ascii="Times New Roman" w:hAnsi="Times New Roman" w:cs="Times New Roman"/>
+          <w:b/>
+          <w:bCs/>
+          <w:color w:val="222222"/>
+          <w:sz w:val="24"/>
+          <w:szCs w:val="24"/>
+          <w:shd w:val="clear" w:color="auto" w:fill="FFFFFF"/>
+        </w:rPr>
+        <w:t>interrogativos</w:t>
+      </w:r>
+      <w:proofErr w:type="spellEnd"/>
+      <w:r>
+        <w:rPr>
+          <w:rFonts w:ascii="Times New Roman" w:hAnsi="Times New Roman" w:cs="Times New Roman"/>
+          <w:b/>
+          <w:bCs/>
+          <w:color w:val="222222"/>
+          <w:sz w:val="24"/>
+          <w:szCs w:val="24"/>
+          <w:shd w:val="clear" w:color="auto" w:fill="FFFFFF"/>
+        </w:rPr>
+        <w:t>." </w:t>
       </w:r>
       <w:r>
         <w:rPr>
@@ -477,17 +1299,31 @@
           <w:szCs w:val="24"/>
         </w:rPr>
       </w:pPr>
-      <w:r>
-        <w:rPr>
-          <w:rFonts w:ascii="Times New Roman" w:hAnsi="Times New Roman" w:cs="Times New Roman"/>
-          <w:b/>
-          <w:bCs/>
-          <w:color w:val="222222"/>
-          <w:sz w:val="24"/>
-          <w:szCs w:val="24"/>
-          <w:shd w:val="clear" w:color="auto" w:fill="FFFFFF"/>
-        </w:rPr>
-        <w:t>Hualde, José Ignacio. "Secondary stress and stress clash in Spanish." </w:t>
+      <w:proofErr w:type="spellStart"/>
+      <w:r>
+        <w:rPr>
+          <w:rFonts w:ascii="Times New Roman" w:hAnsi="Times New Roman" w:cs="Times New Roman"/>
+          <w:b/>
+          <w:bCs/>
+          <w:color w:val="222222"/>
+          <w:sz w:val="24"/>
+          <w:szCs w:val="24"/>
+          <w:shd w:val="clear" w:color="auto" w:fill="FFFFFF"/>
+        </w:rPr>
+        <w:t>Hualde</w:t>
+      </w:r>
+      <w:proofErr w:type="spellEnd"/>
+      <w:r>
+        <w:rPr>
+          <w:rFonts w:ascii="Times New Roman" w:hAnsi="Times New Roman" w:cs="Times New Roman"/>
+          <w:b/>
+          <w:bCs/>
+          <w:color w:val="222222"/>
+          <w:sz w:val="24"/>
+          <w:szCs w:val="24"/>
+          <w:shd w:val="clear" w:color="auto" w:fill="FFFFFF"/>
+        </w:rPr>
+        <w:t>, José Ignacio. "Secondary stress and stress clash in Spanish." </w:t>
       </w:r>
       <w:r>
         <w:rPr>
@@ -526,7 +1362,33 @@
           <w:shd w:val="clear" w:color="auto" w:fill="FFFFFF"/>
         </w:rPr>
         <w:lastRenderedPageBreak/>
-        <w:t xml:space="preserve">Somerville (MA, USA): Cascadilla Proceedings Project, 2010. </w:t>
+        <w:t xml:space="preserve">Somerville (MA, USA): </w:t>
+      </w:r>
+      <w:proofErr w:type="spellStart"/>
+      <w:r>
+        <w:rPr>
+          <w:rFonts w:ascii="Times New Roman" w:hAnsi="Times New Roman" w:cs="Times New Roman"/>
+          <w:b/>
+          <w:bCs/>
+          <w:color w:val="222222"/>
+          <w:sz w:val="24"/>
+          <w:szCs w:val="24"/>
+          <w:shd w:val="clear" w:color="auto" w:fill="FFFFFF"/>
+        </w:rPr>
+        <w:t>Cascadilla</w:t>
+      </w:r>
+      <w:proofErr w:type="spellEnd"/>
+      <w:r>
+        <w:rPr>
+          <w:rFonts w:ascii="Times New Roman" w:hAnsi="Times New Roman" w:cs="Times New Roman"/>
+          <w:b/>
+          <w:bCs/>
+          <w:color w:val="222222"/>
+          <w:sz w:val="24"/>
+          <w:szCs w:val="24"/>
+          <w:shd w:val="clear" w:color="auto" w:fill="FFFFFF"/>
+        </w:rPr>
+        <w:t xml:space="preserve"> Proceedings Project, 2010. </w:t>
       </w:r>
       <w:hyperlink r:id="rId13" w:history="1">
         <w:r>
@@ -553,17 +1415,31 @@
           <w:szCs w:val="24"/>
         </w:rPr>
       </w:pPr>
-      <w:r>
-        <w:rPr>
-          <w:rFonts w:ascii="Times New Roman" w:hAnsi="Times New Roman" w:cs="Times New Roman"/>
-          <w:b/>
-          <w:bCs/>
-          <w:color w:val="222222"/>
-          <w:sz w:val="24"/>
-          <w:szCs w:val="24"/>
-          <w:shd w:val="clear" w:color="auto" w:fill="FFFFFF"/>
-        </w:rPr>
-        <w:t>Hualde, José Ignacio. "Stress removal and stress addition in Spanish." </w:t>
+      <w:proofErr w:type="spellStart"/>
+      <w:r>
+        <w:rPr>
+          <w:rFonts w:ascii="Times New Roman" w:hAnsi="Times New Roman" w:cs="Times New Roman"/>
+          <w:b/>
+          <w:bCs/>
+          <w:color w:val="222222"/>
+          <w:sz w:val="24"/>
+          <w:szCs w:val="24"/>
+          <w:shd w:val="clear" w:color="auto" w:fill="FFFFFF"/>
+        </w:rPr>
+        <w:t>Hualde</w:t>
+      </w:r>
+      <w:proofErr w:type="spellEnd"/>
+      <w:r>
+        <w:rPr>
+          <w:rFonts w:ascii="Times New Roman" w:hAnsi="Times New Roman" w:cs="Times New Roman"/>
+          <w:b/>
+          <w:bCs/>
+          <w:color w:val="222222"/>
+          <w:sz w:val="24"/>
+          <w:szCs w:val="24"/>
+          <w:shd w:val="clear" w:color="auto" w:fill="FFFFFF"/>
+        </w:rPr>
+        <w:t>, José Ignacio. "Stress removal and stress addition in Spanish." </w:t>
       </w:r>
       <w:r>
         <w:rPr>
@@ -624,7 +1500,29 @@
           <w:sz w:val="24"/>
           <w:szCs w:val="24"/>
         </w:rPr>
-        <w:t>José Ignacio Hualde &amp; Pilar Prieto (2015), </w:t>
+        <w:t xml:space="preserve">José Ignacio </w:t>
+      </w:r>
+      <w:proofErr w:type="spellStart"/>
+      <w:r>
+        <w:rPr>
+          <w:rFonts w:ascii="Times New Roman" w:hAnsi="Times New Roman" w:cs="Times New Roman"/>
+          <w:b/>
+          <w:bCs/>
+          <w:sz w:val="24"/>
+          <w:szCs w:val="24"/>
+        </w:rPr>
+        <w:t>Hualde</w:t>
+      </w:r>
+      <w:proofErr w:type="spellEnd"/>
+      <w:r>
+        <w:rPr>
+          <w:rFonts w:ascii="Times New Roman" w:hAnsi="Times New Roman" w:cs="Times New Roman"/>
+          <w:b/>
+          <w:bCs/>
+          <w:sz w:val="24"/>
+          <w:szCs w:val="24"/>
+        </w:rPr>
+        <w:t xml:space="preserve"> &amp; Pilar Prieto (2015), </w:t>
       </w:r>
       <w:r>
         <w:rPr>
@@ -646,7 +1544,51 @@
           <w:sz w:val="24"/>
           <w:szCs w:val="24"/>
         </w:rPr>
-        <w:t>, in: Sónia Frota &amp; Pilar Prieto (eds.), Intonational Variation in Romance. Oxford: Oxford University Press, pp. 350-391. (</w:t>
+        <w:t xml:space="preserve">, in: </w:t>
+      </w:r>
+      <w:proofErr w:type="spellStart"/>
+      <w:r>
+        <w:rPr>
+          <w:rFonts w:ascii="Times New Roman" w:hAnsi="Times New Roman" w:cs="Times New Roman"/>
+          <w:b/>
+          <w:bCs/>
+          <w:sz w:val="24"/>
+          <w:szCs w:val="24"/>
+        </w:rPr>
+        <w:t>Sónia</w:t>
+      </w:r>
+      <w:proofErr w:type="spellEnd"/>
+      <w:r>
+        <w:rPr>
+          <w:rFonts w:ascii="Times New Roman" w:hAnsi="Times New Roman" w:cs="Times New Roman"/>
+          <w:b/>
+          <w:bCs/>
+          <w:sz w:val="24"/>
+          <w:szCs w:val="24"/>
+        </w:rPr>
+        <w:t xml:space="preserve"> </w:t>
+      </w:r>
+      <w:proofErr w:type="spellStart"/>
+      <w:r>
+        <w:rPr>
+          <w:rFonts w:ascii="Times New Roman" w:hAnsi="Times New Roman" w:cs="Times New Roman"/>
+          <w:b/>
+          <w:bCs/>
+          <w:sz w:val="24"/>
+          <w:szCs w:val="24"/>
+        </w:rPr>
+        <w:t>Frota</w:t>
+      </w:r>
+      <w:proofErr w:type="spellEnd"/>
+      <w:r>
+        <w:rPr>
+          <w:rFonts w:ascii="Times New Roman" w:hAnsi="Times New Roman" w:cs="Times New Roman"/>
+          <w:b/>
+          <w:bCs/>
+          <w:sz w:val="24"/>
+          <w:szCs w:val="24"/>
+        </w:rPr>
+        <w:t xml:space="preserve"> &amp; Pilar Prieto (eds.), Intonational Variation in Romance. Oxford: Oxford University Press, pp. 350-391. (</w:t>
       </w:r>
       <w:hyperlink r:id="rId15" w:history="1">
         <w:r>
@@ -691,7 +1633,51 @@
           <w:sz w:val="24"/>
           <w:szCs w:val="24"/>
         </w:rPr>
-        <w:t>Mary E. Beckman, Manuel Díaz-Campos, Julia Tevis McGory &amp; Terrell A. Morgan (2002), </w:t>
+        <w:t xml:space="preserve">Mary E. Beckman, Manuel Díaz-Campos, Julia </w:t>
+      </w:r>
+      <w:proofErr w:type="spellStart"/>
+      <w:r>
+        <w:rPr>
+          <w:rFonts w:ascii="Times New Roman" w:hAnsi="Times New Roman" w:cs="Times New Roman"/>
+          <w:b/>
+          <w:bCs/>
+          <w:sz w:val="24"/>
+          <w:szCs w:val="24"/>
+        </w:rPr>
+        <w:t>Tevis</w:t>
+      </w:r>
+      <w:proofErr w:type="spellEnd"/>
+      <w:r>
+        <w:rPr>
+          <w:rFonts w:ascii="Times New Roman" w:hAnsi="Times New Roman" w:cs="Times New Roman"/>
+          <w:b/>
+          <w:bCs/>
+          <w:sz w:val="24"/>
+          <w:szCs w:val="24"/>
+        </w:rPr>
+        <w:t xml:space="preserve"> </w:t>
+      </w:r>
+      <w:proofErr w:type="spellStart"/>
+      <w:r>
+        <w:rPr>
+          <w:rFonts w:ascii="Times New Roman" w:hAnsi="Times New Roman" w:cs="Times New Roman"/>
+          <w:b/>
+          <w:bCs/>
+          <w:sz w:val="24"/>
+          <w:szCs w:val="24"/>
+        </w:rPr>
+        <w:t>McGory</w:t>
+      </w:r>
+      <w:proofErr w:type="spellEnd"/>
+      <w:r>
+        <w:rPr>
+          <w:rFonts w:ascii="Times New Roman" w:hAnsi="Times New Roman" w:cs="Times New Roman"/>
+          <w:b/>
+          <w:bCs/>
+          <w:sz w:val="24"/>
+          <w:szCs w:val="24"/>
+        </w:rPr>
+        <w:t xml:space="preserve"> &amp; Terrell A. Morgan (2002), </w:t>
       </w:r>
       <w:hyperlink r:id="rId16" w:tgtFrame="_blank" w:history="1">
         <w:r>
@@ -750,17 +1736,31 @@
           <w:szCs w:val="24"/>
         </w:rPr>
       </w:pPr>
-      <w:r>
-        <w:rPr>
-          <w:rFonts w:ascii="Times New Roman" w:hAnsi="Times New Roman" w:cs="Times New Roman"/>
-          <w:b/>
-          <w:bCs/>
-          <w:color w:val="222222"/>
-          <w:sz w:val="24"/>
-          <w:szCs w:val="24"/>
-          <w:shd w:val="clear" w:color="auto" w:fill="FFFFFF"/>
-        </w:rPr>
-        <w:t>Nespor, Marina, and Irene Vogel. </w:t>
+      <w:proofErr w:type="spellStart"/>
+      <w:r>
+        <w:rPr>
+          <w:rFonts w:ascii="Times New Roman" w:hAnsi="Times New Roman" w:cs="Times New Roman"/>
+          <w:b/>
+          <w:bCs/>
+          <w:color w:val="222222"/>
+          <w:sz w:val="24"/>
+          <w:szCs w:val="24"/>
+          <w:shd w:val="clear" w:color="auto" w:fill="FFFFFF"/>
+        </w:rPr>
+        <w:t>Nespor</w:t>
+      </w:r>
+      <w:proofErr w:type="spellEnd"/>
+      <w:r>
+        <w:rPr>
+          <w:rFonts w:ascii="Times New Roman" w:hAnsi="Times New Roman" w:cs="Times New Roman"/>
+          <w:b/>
+          <w:bCs/>
+          <w:color w:val="222222"/>
+          <w:sz w:val="24"/>
+          <w:szCs w:val="24"/>
+          <w:shd w:val="clear" w:color="auto" w:fill="FFFFFF"/>
+        </w:rPr>
+        <w:t>, Marina, and Irene Vogel. </w:t>
       </w:r>
       <w:r>
         <w:rPr>
@@ -834,7 +1834,51 @@
           <w:sz w:val="24"/>
           <w:szCs w:val="24"/>
         </w:rPr>
-        <w:t>Pilar Prieto &amp; Paolo Roseano (coords.) (2009-2013), </w:t>
+        <w:t xml:space="preserve">Pilar Prieto &amp; Paolo </w:t>
+      </w:r>
+      <w:proofErr w:type="spellStart"/>
+      <w:r>
+        <w:rPr>
+          <w:rFonts w:ascii="Times New Roman" w:hAnsi="Times New Roman" w:cs="Times New Roman"/>
+          <w:b/>
+          <w:bCs/>
+          <w:sz w:val="24"/>
+          <w:szCs w:val="24"/>
+        </w:rPr>
+        <w:t>Roseano</w:t>
+      </w:r>
+      <w:proofErr w:type="spellEnd"/>
+      <w:r>
+        <w:rPr>
+          <w:rFonts w:ascii="Times New Roman" w:hAnsi="Times New Roman" w:cs="Times New Roman"/>
+          <w:b/>
+          <w:bCs/>
+          <w:sz w:val="24"/>
+          <w:szCs w:val="24"/>
+        </w:rPr>
+        <w:t xml:space="preserve"> (</w:t>
+      </w:r>
+      <w:proofErr w:type="spellStart"/>
+      <w:r>
+        <w:rPr>
+          <w:rFonts w:ascii="Times New Roman" w:hAnsi="Times New Roman" w:cs="Times New Roman"/>
+          <w:b/>
+          <w:bCs/>
+          <w:sz w:val="24"/>
+          <w:szCs w:val="24"/>
+        </w:rPr>
+        <w:t>coords</w:t>
+      </w:r>
+      <w:proofErr w:type="spellEnd"/>
+      <w:r>
+        <w:rPr>
+          <w:rFonts w:ascii="Times New Roman" w:hAnsi="Times New Roman" w:cs="Times New Roman"/>
+          <w:b/>
+          <w:bCs/>
+          <w:sz w:val="24"/>
+          <w:szCs w:val="24"/>
+        </w:rPr>
+        <w:t>.) (2009-2013), </w:t>
       </w:r>
       <w:r>
         <w:rPr>
@@ -846,8 +1890,74 @@
           <w:sz w:val="24"/>
           <w:szCs w:val="24"/>
         </w:rPr>
-        <w:t>Atlas interactivo de la entonación del español</w:t>
-      </w:r>
+        <w:t xml:space="preserve">Atlas </w:t>
+      </w:r>
+      <w:proofErr w:type="spellStart"/>
+      <w:r>
+        <w:rPr>
+          <w:rFonts w:ascii="Times New Roman" w:hAnsi="Times New Roman" w:cs="Times New Roman"/>
+          <w:b/>
+          <w:bCs/>
+          <w:i/>
+          <w:iCs/>
+          <w:sz w:val="24"/>
+          <w:szCs w:val="24"/>
+        </w:rPr>
+        <w:t>interactivo</w:t>
+      </w:r>
+      <w:proofErr w:type="spellEnd"/>
+      <w:r>
+        <w:rPr>
+          <w:rFonts w:ascii="Times New Roman" w:hAnsi="Times New Roman" w:cs="Times New Roman"/>
+          <w:b/>
+          <w:bCs/>
+          <w:i/>
+          <w:iCs/>
+          <w:sz w:val="24"/>
+          <w:szCs w:val="24"/>
+        </w:rPr>
+        <w:t xml:space="preserve"> de la </w:t>
+      </w:r>
+      <w:proofErr w:type="spellStart"/>
+      <w:r>
+        <w:rPr>
+          <w:rFonts w:ascii="Times New Roman" w:hAnsi="Times New Roman" w:cs="Times New Roman"/>
+          <w:b/>
+          <w:bCs/>
+          <w:i/>
+          <w:iCs/>
+          <w:sz w:val="24"/>
+          <w:szCs w:val="24"/>
+        </w:rPr>
+        <w:t>entonación</w:t>
+      </w:r>
+      <w:proofErr w:type="spellEnd"/>
+      <w:r>
+        <w:rPr>
+          <w:rFonts w:ascii="Times New Roman" w:hAnsi="Times New Roman" w:cs="Times New Roman"/>
+          <w:b/>
+          <w:bCs/>
+          <w:i/>
+          <w:iCs/>
+          <w:sz w:val="24"/>
+          <w:szCs w:val="24"/>
+        </w:rPr>
+        <w:t xml:space="preserve"> del </w:t>
+      </w:r>
+      <w:proofErr w:type="spellStart"/>
+      <w:r>
+        <w:rPr>
+          <w:rFonts w:ascii="Times New Roman" w:hAnsi="Times New Roman" w:cs="Times New Roman"/>
+          <w:b/>
+          <w:bCs/>
+          <w:i/>
+          <w:iCs/>
+          <w:sz w:val="24"/>
+          <w:szCs w:val="24"/>
+        </w:rPr>
+        <w:t>español</w:t>
+      </w:r>
+      <w:proofErr w:type="spellEnd"/>
       <w:r>
         <w:rPr>
           <w:rFonts w:ascii="Times New Roman" w:hAnsi="Times New Roman" w:cs="Times New Roman"/>
@@ -901,7 +2011,29 @@
           <w:sz w:val="24"/>
           <w:szCs w:val="24"/>
         </w:rPr>
-        <w:t>Pilar Prieto &amp; Paolo Roseano (eds.) (2010), </w:t>
+        <w:t xml:space="preserve">Pilar Prieto &amp; Paolo </w:t>
+      </w:r>
+      <w:proofErr w:type="spellStart"/>
+      <w:r>
+        <w:rPr>
+          <w:rFonts w:ascii="Times New Roman" w:hAnsi="Times New Roman" w:cs="Times New Roman"/>
+          <w:b/>
+          <w:bCs/>
+          <w:sz w:val="24"/>
+          <w:szCs w:val="24"/>
+        </w:rPr>
+        <w:t>Roseano</w:t>
+      </w:r>
+      <w:proofErr w:type="spellEnd"/>
+      <w:r>
+        <w:rPr>
+          <w:rFonts w:ascii="Times New Roman" w:hAnsi="Times New Roman" w:cs="Times New Roman"/>
+          <w:b/>
+          <w:bCs/>
+          <w:sz w:val="24"/>
+          <w:szCs w:val="24"/>
+        </w:rPr>
+        <w:t xml:space="preserve"> (eds.) (2010), </w:t>
       </w:r>
       <w:hyperlink r:id="rId19" w:history="1">
         <w:r>
@@ -926,7 +2058,29 @@
           <w:sz w:val="24"/>
           <w:szCs w:val="24"/>
         </w:rPr>
-        <w:t>. Lincom Europa: München.</w:t>
+        <w:t xml:space="preserve">. </w:t>
+      </w:r>
+      <w:proofErr w:type="spellStart"/>
+      <w:r>
+        <w:rPr>
+          <w:rFonts w:ascii="Times New Roman" w:hAnsi="Times New Roman" w:cs="Times New Roman"/>
+          <w:b/>
+          <w:bCs/>
+          <w:sz w:val="24"/>
+          <w:szCs w:val="24"/>
+        </w:rPr>
+        <w:t>Lincom</w:t>
+      </w:r>
+      <w:proofErr w:type="spellEnd"/>
+      <w:r>
+        <w:rPr>
+          <w:rFonts w:ascii="Times New Roman" w:hAnsi="Times New Roman" w:cs="Times New Roman"/>
+          <w:b/>
+          <w:bCs/>
+          <w:sz w:val="24"/>
+          <w:szCs w:val="24"/>
+        </w:rPr>
+        <w:t xml:space="preserve"> Europa: München.</w:t>
       </w:r>
     </w:p>
     <w:p>
@@ -940,15 +2094,27 @@
           <w:szCs w:val="24"/>
         </w:rPr>
       </w:pPr>
-      <w:r>
-        <w:rPr>
-          <w:rFonts w:ascii="Times New Roman" w:hAnsi="Times New Roman" w:cs="Times New Roman"/>
-          <w:b/>
-          <w:bCs/>
-          <w:sz w:val="24"/>
-          <w:szCs w:val="24"/>
-        </w:rPr>
-        <w:t xml:space="preserve">Prosodia. </w:t>
+      <w:proofErr w:type="spellStart"/>
+      <w:r>
+        <w:rPr>
+          <w:rFonts w:ascii="Times New Roman" w:hAnsi="Times New Roman" w:cs="Times New Roman"/>
+          <w:b/>
+          <w:bCs/>
+          <w:sz w:val="24"/>
+          <w:szCs w:val="24"/>
+        </w:rPr>
+        <w:t>Prosodia</w:t>
+      </w:r>
+      <w:proofErr w:type="spellEnd"/>
+      <w:r>
+        <w:rPr>
+          <w:rFonts w:ascii="Times New Roman" w:hAnsi="Times New Roman" w:cs="Times New Roman"/>
+          <w:b/>
+          <w:bCs/>
+          <w:sz w:val="24"/>
+          <w:szCs w:val="24"/>
+        </w:rPr>
+        <w:t xml:space="preserve">. </w:t>
       </w:r>
       <w:hyperlink r:id="rId20" w:history="1">
         <w:r>
@@ -1128,7 +2294,33 @@
           <w:szCs w:val="24"/>
           <w:shd w:val="clear" w:color="auto" w:fill="FFFFFF"/>
         </w:rPr>
-        <w:t xml:space="preserve">. Somerville, MA: Cascadilla Proceedings Project, 2010. </w:t>
+        <w:t xml:space="preserve">. Somerville, MA: </w:t>
+      </w:r>
+      <w:proofErr w:type="spellStart"/>
+      <w:r>
+        <w:rPr>
+          <w:rFonts w:ascii="Times New Roman" w:hAnsi="Times New Roman" w:cs="Times New Roman"/>
+          <w:b/>
+          <w:bCs/>
+          <w:color w:val="222222"/>
+          <w:sz w:val="24"/>
+          <w:szCs w:val="24"/>
+          <w:shd w:val="clear" w:color="auto" w:fill="FFFFFF"/>
+        </w:rPr>
+        <w:t>Cascadilla</w:t>
+      </w:r>
+      <w:proofErr w:type="spellEnd"/>
+      <w:r>
+        <w:rPr>
+          <w:rFonts w:ascii="Times New Roman" w:hAnsi="Times New Roman" w:cs="Times New Roman"/>
+          <w:b/>
+          <w:bCs/>
+          <w:color w:val="222222"/>
+          <w:sz w:val="24"/>
+          <w:szCs w:val="24"/>
+          <w:shd w:val="clear" w:color="auto" w:fill="FFFFFF"/>
+        </w:rPr>
+        <w:t xml:space="preserve"> Proceedings Project, 2010. </w:t>
       </w:r>
       <w:hyperlink r:id="rId22" w:history="1">
         <w:r>
@@ -1244,8 +2436,217 @@
           <w:shd w:val="clear" w:color="auto" w:fill="FFFFFF"/>
         </w:rPr>
         <w:lastRenderedPageBreak/>
-        <w:t>Toledo, Guillermo Andrés. "Fonología autosegmental y métrica (AM) y entonación: La estrella en discursos salvadoreños." </w:t>
-      </w:r>
+        <w:t>Toledo, Guillermo Andrés. "</w:t>
+      </w:r>
+      <w:proofErr w:type="spellStart"/>
+      <w:r>
+        <w:rPr>
+          <w:rFonts w:ascii="Times New Roman" w:hAnsi="Times New Roman" w:cs="Times New Roman"/>
+          <w:b/>
+          <w:bCs/>
+          <w:color w:val="222222"/>
+          <w:sz w:val="24"/>
+          <w:szCs w:val="24"/>
+          <w:shd w:val="clear" w:color="auto" w:fill="FFFFFF"/>
+        </w:rPr>
+        <w:t>Fonología</w:t>
+      </w:r>
+      <w:proofErr w:type="spellEnd"/>
+      <w:r>
+        <w:rPr>
+          <w:rFonts w:ascii="Times New Roman" w:hAnsi="Times New Roman" w:cs="Times New Roman"/>
+          <w:b/>
+          <w:bCs/>
+          <w:color w:val="222222"/>
+          <w:sz w:val="24"/>
+          <w:szCs w:val="24"/>
+          <w:shd w:val="clear" w:color="auto" w:fill="FFFFFF"/>
+        </w:rPr>
+        <w:t xml:space="preserve"> </w:t>
+      </w:r>
+      <w:proofErr w:type="spellStart"/>
+      <w:r>
+        <w:rPr>
+          <w:rFonts w:ascii="Times New Roman" w:hAnsi="Times New Roman" w:cs="Times New Roman"/>
+          <w:b/>
+          <w:bCs/>
+          <w:color w:val="222222"/>
+          <w:sz w:val="24"/>
+          <w:szCs w:val="24"/>
+          <w:shd w:val="clear" w:color="auto" w:fill="FFFFFF"/>
+        </w:rPr>
+        <w:t>autosegmental</w:t>
+      </w:r>
+      <w:proofErr w:type="spellEnd"/>
+      <w:r>
+        <w:rPr>
+          <w:rFonts w:ascii="Times New Roman" w:hAnsi="Times New Roman" w:cs="Times New Roman"/>
+          <w:b/>
+          <w:bCs/>
+          <w:color w:val="222222"/>
+          <w:sz w:val="24"/>
+          <w:szCs w:val="24"/>
+          <w:shd w:val="clear" w:color="auto" w:fill="FFFFFF"/>
+        </w:rPr>
+        <w:t xml:space="preserve"> y </w:t>
+      </w:r>
+      <w:proofErr w:type="spellStart"/>
+      <w:r>
+        <w:rPr>
+          <w:rFonts w:ascii="Times New Roman" w:hAnsi="Times New Roman" w:cs="Times New Roman"/>
+          <w:b/>
+          <w:bCs/>
+          <w:color w:val="222222"/>
+          <w:sz w:val="24"/>
+          <w:szCs w:val="24"/>
+          <w:shd w:val="clear" w:color="auto" w:fill="FFFFFF"/>
+        </w:rPr>
+        <w:t>métrica</w:t>
+      </w:r>
+      <w:proofErr w:type="spellEnd"/>
+      <w:r>
+        <w:rPr>
+          <w:rFonts w:ascii="Times New Roman" w:hAnsi="Times New Roman" w:cs="Times New Roman"/>
+          <w:b/>
+          <w:bCs/>
+          <w:color w:val="222222"/>
+          <w:sz w:val="24"/>
+          <w:szCs w:val="24"/>
+          <w:shd w:val="clear" w:color="auto" w:fill="FFFFFF"/>
+        </w:rPr>
+        <w:t xml:space="preserve"> (AM) y </w:t>
+      </w:r>
+      <w:proofErr w:type="spellStart"/>
+      <w:r>
+        <w:rPr>
+          <w:rFonts w:ascii="Times New Roman" w:hAnsi="Times New Roman" w:cs="Times New Roman"/>
+          <w:b/>
+          <w:bCs/>
+          <w:color w:val="222222"/>
+          <w:sz w:val="24"/>
+          <w:szCs w:val="24"/>
+          <w:shd w:val="clear" w:color="auto" w:fill="FFFFFF"/>
+        </w:rPr>
+        <w:t>entonación</w:t>
+      </w:r>
+      <w:proofErr w:type="spellEnd"/>
+      <w:r>
+        <w:rPr>
+          <w:rFonts w:ascii="Times New Roman" w:hAnsi="Times New Roman" w:cs="Times New Roman"/>
+          <w:b/>
+          <w:bCs/>
+          <w:color w:val="222222"/>
+          <w:sz w:val="24"/>
+          <w:szCs w:val="24"/>
+          <w:shd w:val="clear" w:color="auto" w:fill="FFFFFF"/>
+        </w:rPr>
+        <w:t xml:space="preserve">: La </w:t>
+      </w:r>
+      <w:proofErr w:type="spellStart"/>
+      <w:r>
+        <w:rPr>
+          <w:rFonts w:ascii="Times New Roman" w:hAnsi="Times New Roman" w:cs="Times New Roman"/>
+          <w:b/>
+          <w:bCs/>
+          <w:color w:val="222222"/>
+          <w:sz w:val="24"/>
+          <w:szCs w:val="24"/>
+          <w:shd w:val="clear" w:color="auto" w:fill="FFFFFF"/>
+        </w:rPr>
+        <w:t>estrella</w:t>
+      </w:r>
+      <w:proofErr w:type="spellEnd"/>
+      <w:r>
+        <w:rPr>
+          <w:rFonts w:ascii="Times New Roman" w:hAnsi="Times New Roman" w:cs="Times New Roman"/>
+          <w:b/>
+          <w:bCs/>
+          <w:color w:val="222222"/>
+          <w:sz w:val="24"/>
+          <w:szCs w:val="24"/>
+          <w:shd w:val="clear" w:color="auto" w:fill="FFFFFF"/>
+        </w:rPr>
+        <w:t xml:space="preserve"> </w:t>
+      </w:r>
+      <w:proofErr w:type="spellStart"/>
+      <w:r>
+        <w:rPr>
+          <w:rFonts w:ascii="Times New Roman" w:hAnsi="Times New Roman" w:cs="Times New Roman"/>
+          <w:b/>
+          <w:bCs/>
+          <w:color w:val="222222"/>
+          <w:sz w:val="24"/>
+          <w:szCs w:val="24"/>
+          <w:shd w:val="clear" w:color="auto" w:fill="FFFFFF"/>
+        </w:rPr>
+        <w:t>en</w:t>
+      </w:r>
+      <w:proofErr w:type="spellEnd"/>
+      <w:r>
+        <w:rPr>
+          <w:rFonts w:ascii="Times New Roman" w:hAnsi="Times New Roman" w:cs="Times New Roman"/>
+          <w:b/>
+          <w:bCs/>
+          <w:color w:val="222222"/>
+          <w:sz w:val="24"/>
+          <w:szCs w:val="24"/>
+          <w:shd w:val="clear" w:color="auto" w:fill="FFFFFF"/>
+        </w:rPr>
+        <w:t xml:space="preserve"> </w:t>
+      </w:r>
+      <w:proofErr w:type="spellStart"/>
+      <w:r>
+        <w:rPr>
+          <w:rFonts w:ascii="Times New Roman" w:hAnsi="Times New Roman" w:cs="Times New Roman"/>
+          <w:b/>
+          <w:bCs/>
+          <w:color w:val="222222"/>
+          <w:sz w:val="24"/>
+          <w:szCs w:val="24"/>
+          <w:shd w:val="clear" w:color="auto" w:fill="FFFFFF"/>
+        </w:rPr>
+        <w:t>discursos</w:t>
+      </w:r>
+      <w:proofErr w:type="spellEnd"/>
+      <w:r>
+        <w:rPr>
+          <w:rFonts w:ascii="Times New Roman" w:hAnsi="Times New Roman" w:cs="Times New Roman"/>
+          <w:b/>
+          <w:bCs/>
+          <w:color w:val="222222"/>
+          <w:sz w:val="24"/>
+          <w:szCs w:val="24"/>
+          <w:shd w:val="clear" w:color="auto" w:fill="FFFFFF"/>
+        </w:rPr>
+        <w:t xml:space="preserve"> </w:t>
+      </w:r>
+      <w:proofErr w:type="spellStart"/>
+      <w:r>
+        <w:rPr>
+          <w:rFonts w:ascii="Times New Roman" w:hAnsi="Times New Roman" w:cs="Times New Roman"/>
+          <w:b/>
+          <w:bCs/>
+          <w:color w:val="222222"/>
+          <w:sz w:val="24"/>
+          <w:szCs w:val="24"/>
+          <w:shd w:val="clear" w:color="auto" w:fill="FFFFFF"/>
+        </w:rPr>
+        <w:t>salvadoreños</w:t>
+      </w:r>
+      <w:proofErr w:type="spellEnd"/>
+      <w:r>
+        <w:rPr>
+          <w:rFonts w:ascii="Times New Roman" w:hAnsi="Times New Roman" w:cs="Times New Roman"/>
+          <w:b/>
+          <w:bCs/>
+          <w:color w:val="222222"/>
+          <w:sz w:val="24"/>
+          <w:szCs w:val="24"/>
+          <w:shd w:val="clear" w:color="auto" w:fill="FFFFFF"/>
+        </w:rPr>
+        <w:t>." </w:t>
+      </w:r>
+      <w:proofErr w:type="spellStart"/>
       <w:r>
         <w:rPr>
           <w:rFonts w:ascii="Times New Roman" w:hAnsi="Times New Roman" w:cs="Times New Roman"/>
@@ -1258,7 +2659,52 @@
           <w:szCs w:val="24"/>
           <w:shd w:val="clear" w:color="auto" w:fill="FFFFFF"/>
         </w:rPr>
-        <w:t>Revista de Filología de la Universidad de La Laguna</w:t>
+        <w:t>Revista</w:t>
+      </w:r>
+      <w:proofErr w:type="spellEnd"/>
+      <w:r>
+        <w:rPr>
+          <w:rFonts w:ascii="Times New Roman" w:hAnsi="Times New Roman" w:cs="Times New Roman"/>
+          <w:b/>
+          <w:bCs/>
+          <w:i/>
+          <w:iCs/>
+          <w:color w:val="222222"/>
+          <w:sz w:val="24"/>
+          <w:szCs w:val="24"/>
+          <w:shd w:val="clear" w:color="auto" w:fill="FFFFFF"/>
+        </w:rPr>
+        <w:t xml:space="preserve"> de </w:t>
+      </w:r>
+      <w:proofErr w:type="spellStart"/>
+      <w:r>
+        <w:rPr>
+          <w:rFonts w:ascii="Times New Roman" w:hAnsi="Times New Roman" w:cs="Times New Roman"/>
+          <w:b/>
+          <w:bCs/>
+          <w:i/>
+          <w:iCs/>
+          <w:color w:val="222222"/>
+          <w:sz w:val="24"/>
+          <w:szCs w:val="24"/>
+          <w:shd w:val="clear" w:color="auto" w:fill="FFFFFF"/>
+        </w:rPr>
+        <w:t>Filología</w:t>
+      </w:r>
+      <w:proofErr w:type="spellEnd"/>
+      <w:r>
+        <w:rPr>
+          <w:rFonts w:ascii="Times New Roman" w:hAnsi="Times New Roman" w:cs="Times New Roman"/>
+          <w:b/>
+          <w:bCs/>
+          <w:i/>
+          <w:iCs/>
+          <w:color w:val="222222"/>
+          <w:sz w:val="24"/>
+          <w:szCs w:val="24"/>
+          <w:shd w:val="clear" w:color="auto" w:fill="FFFFFF"/>
+        </w:rPr>
+        <w:t xml:space="preserve"> de la Universidad de La Laguna</w:t>
       </w:r>
       <w:r>
         <w:rPr>
@@ -1316,7 +2762,73 @@
           <w:szCs w:val="24"/>
           <w:shd w:val="clear" w:color="auto" w:fill="FFFFFF"/>
         </w:rPr>
-        <w:t xml:space="preserve"> I believe he is refuting previous work by Hualde (2002) when he identified a generalized tone in Spanish L*+H. Hualde claimed that the H could align with the nuclear or postnuclear syllable. Toledo wonders two things: is the L tone perceptively different from the H tone? and is there a way to eliminate the ambiguity of which syllable the H tone aligns with? In his study, he wants to investigate the tones L+H* and H*, to the ends that the former tone will not appear with great frequency in Spanish, and the latter tone will appear with much greater frequency in mono-, bi- and tritonal combinations.</w:t>
+        <w:t xml:space="preserve"> I believe he is refuting previous work by </w:t>
+      </w:r>
+      <w:proofErr w:type="spellStart"/>
+      <w:r>
+        <w:rPr>
+          <w:rFonts w:ascii="Times New Roman" w:hAnsi="Times New Roman" w:cs="Times New Roman"/>
+          <w:color w:val="222222"/>
+          <w:sz w:val="24"/>
+          <w:szCs w:val="24"/>
+          <w:shd w:val="clear" w:color="auto" w:fill="FFFFFF"/>
+        </w:rPr>
+        <w:t>Hualde</w:t>
+      </w:r>
+      <w:proofErr w:type="spellEnd"/>
+      <w:r>
+        <w:rPr>
+          <w:rFonts w:ascii="Times New Roman" w:hAnsi="Times New Roman" w:cs="Times New Roman"/>
+          <w:color w:val="222222"/>
+          <w:sz w:val="24"/>
+          <w:szCs w:val="24"/>
+          <w:shd w:val="clear" w:color="auto" w:fill="FFFFFF"/>
+        </w:rPr>
+        <w:t xml:space="preserve"> (2002) when he identified a generalized tone in Spanish L*+H. </w:t>
+      </w:r>
+      <w:proofErr w:type="spellStart"/>
+      <w:r>
+        <w:rPr>
+          <w:rFonts w:ascii="Times New Roman" w:hAnsi="Times New Roman" w:cs="Times New Roman"/>
+          <w:color w:val="222222"/>
+          <w:sz w:val="24"/>
+          <w:szCs w:val="24"/>
+          <w:shd w:val="clear" w:color="auto" w:fill="FFFFFF"/>
+        </w:rPr>
+        <w:t>Hualde</w:t>
+      </w:r>
+      <w:proofErr w:type="spellEnd"/>
+      <w:r>
+        <w:rPr>
+          <w:rFonts w:ascii="Times New Roman" w:hAnsi="Times New Roman" w:cs="Times New Roman"/>
+          <w:color w:val="222222"/>
+          <w:sz w:val="24"/>
+          <w:szCs w:val="24"/>
+          <w:shd w:val="clear" w:color="auto" w:fill="FFFFFF"/>
+        </w:rPr>
+        <w:t xml:space="preserve"> claimed that the H could align with the nuclear or </w:t>
+      </w:r>
+      <w:proofErr w:type="spellStart"/>
+      <w:r>
+        <w:rPr>
+          <w:rFonts w:ascii="Times New Roman" w:hAnsi="Times New Roman" w:cs="Times New Roman"/>
+          <w:color w:val="222222"/>
+          <w:sz w:val="24"/>
+          <w:szCs w:val="24"/>
+          <w:shd w:val="clear" w:color="auto" w:fill="FFFFFF"/>
+        </w:rPr>
+        <w:t>postnuclear</w:t>
+      </w:r>
+      <w:proofErr w:type="spellEnd"/>
+      <w:r>
+        <w:rPr>
+          <w:rFonts w:ascii="Times New Roman" w:hAnsi="Times New Roman" w:cs="Times New Roman"/>
+          <w:color w:val="222222"/>
+          <w:sz w:val="24"/>
+          <w:szCs w:val="24"/>
+          <w:shd w:val="clear" w:color="auto" w:fill="FFFFFF"/>
+        </w:rPr>
+        <w:t xml:space="preserve"> syllable. Toledo wonders two things: is the L tone perceptively different from the H tone? and is there a way to eliminate the ambiguity of which syllable the H tone aligns with? In his study, he wants to investigate the tones L+H* and H*, to the ends that the former tone will not appear with great frequency in Spanish, and the latter tone will appear with much greater frequency in mono-, bi- and tritonal combinations.</w:t>
       </w:r>
     </w:p>
     <w:p>
@@ -1348,17 +2860,83 @@
           <w:szCs w:val="24"/>
           <w:shd w:val="clear" w:color="auto" w:fill="FFFFFF"/>
         </w:rPr>
-        <w:t xml:space="preserve"> two Salvadoran radio announcers, each ten minutes long. He bases tonal differences on discrimination tests done by Pamies Bertrán (2002), which finds that listeners can discriminate tone differences of 1.50 st</w:t>
-      </w:r>
-      <w:r>
-        <w:rPr>
-          <w:rFonts w:ascii="Times New Roman" w:hAnsi="Times New Roman" w:cs="Times New Roman"/>
-          <w:color w:val="222222"/>
-          <w:sz w:val="24"/>
-          <w:szCs w:val="24"/>
-          <w:shd w:val="clear" w:color="auto" w:fill="FFFFFF"/>
-        </w:rPr>
-        <w:t xml:space="preserve">. In the paper, he highlights four utterances and demonstrates tonal alignment using schemas as well as spectrograms with F0 marked. </w:t>
+        <w:t xml:space="preserve"> two Salvadoran radio announcers, each ten minutes long. He bases tonal differences on discrimination tests done by </w:t>
+      </w:r>
+      <w:proofErr w:type="spellStart"/>
+      <w:r>
+        <w:rPr>
+          <w:rFonts w:ascii="Times New Roman" w:hAnsi="Times New Roman" w:cs="Times New Roman"/>
+          <w:color w:val="222222"/>
+          <w:sz w:val="24"/>
+          <w:szCs w:val="24"/>
+          <w:shd w:val="clear" w:color="auto" w:fill="FFFFFF"/>
+        </w:rPr>
+        <w:t>Pamies</w:t>
+      </w:r>
+      <w:proofErr w:type="spellEnd"/>
+      <w:r>
+        <w:rPr>
+          <w:rFonts w:ascii="Times New Roman" w:hAnsi="Times New Roman" w:cs="Times New Roman"/>
+          <w:color w:val="222222"/>
+          <w:sz w:val="24"/>
+          <w:szCs w:val="24"/>
+          <w:shd w:val="clear" w:color="auto" w:fill="FFFFFF"/>
+        </w:rPr>
+        <w:t xml:space="preserve"> </w:t>
+      </w:r>
+      <w:proofErr w:type="spellStart"/>
+      <w:r>
+        <w:rPr>
+          <w:rFonts w:ascii="Times New Roman" w:hAnsi="Times New Roman" w:cs="Times New Roman"/>
+          <w:color w:val="222222"/>
+          <w:sz w:val="24"/>
+          <w:szCs w:val="24"/>
+          <w:shd w:val="clear" w:color="auto" w:fill="FFFFFF"/>
+        </w:rPr>
+        <w:t>Bertrán</w:t>
+      </w:r>
+      <w:proofErr w:type="spellEnd"/>
+      <w:r>
+        <w:rPr>
+          <w:rFonts w:ascii="Times New Roman" w:hAnsi="Times New Roman" w:cs="Times New Roman"/>
+          <w:color w:val="222222"/>
+          <w:sz w:val="24"/>
+          <w:szCs w:val="24"/>
+          <w:shd w:val="clear" w:color="auto" w:fill="FFFFFF"/>
+        </w:rPr>
+        <w:t xml:space="preserve"> (2002), which finds that listeners can discriminate tone differences of 1.50 </w:t>
+      </w:r>
+      <w:proofErr w:type="spellStart"/>
+      <w:r>
+        <w:rPr>
+          <w:rFonts w:ascii="Times New Roman" w:hAnsi="Times New Roman" w:cs="Times New Roman"/>
+          <w:color w:val="222222"/>
+          <w:sz w:val="24"/>
+          <w:szCs w:val="24"/>
+          <w:shd w:val="clear" w:color="auto" w:fill="FFFFFF"/>
+        </w:rPr>
+        <w:t>st</w:t>
+      </w:r>
+      <w:r>
+        <w:rPr>
+          <w:rFonts w:ascii="Times New Roman" w:hAnsi="Times New Roman" w:cs="Times New Roman"/>
+          <w:color w:val="222222"/>
+          <w:sz w:val="24"/>
+          <w:szCs w:val="24"/>
+          <w:shd w:val="clear" w:color="auto" w:fill="FFFFFF"/>
+        </w:rPr>
+        <w:t>.</w:t>
+      </w:r>
+      <w:proofErr w:type="spellEnd"/>
+      <w:r>
+        <w:rPr>
+          <w:rFonts w:ascii="Times New Roman" w:hAnsi="Times New Roman" w:cs="Times New Roman"/>
+          <w:color w:val="222222"/>
+          <w:sz w:val="24"/>
+          <w:szCs w:val="24"/>
+          <w:shd w:val="clear" w:color="auto" w:fill="FFFFFF"/>
+        </w:rPr>
+        <w:t xml:space="preserve"> In the paper, he highlights four utterances and demonstrates tonal alignment using schemas as well as spectrograms with F0 marked. </w:t>
       </w:r>
     </w:p>
     <w:p>
@@ -1380,16 +2958,60 @@
           <w:szCs w:val="24"/>
           <w:shd w:val="clear" w:color="auto" w:fill="FFFFFF"/>
         </w:rPr>
-        <w:t>Through the AM framework, he claims that tonal alignment need not be ambiguous. The tones considered by Hualde were not found through this framework. He claims that his study presents tonal alignment through both phonetic and phonological means, but I do not understand the phonological side of this study. Possibly the fact that he’s using lexical stress to anchor the nuclear tone, and using the threshold found by Bertrán to determine when tones differ?</w:t>
-      </w:r>
-      <w:bookmarkStart w:id="0" w:name="_GoBack"/>
-      <w:bookmarkEnd w:id="0"/>
+        <w:t xml:space="preserve">Through the AM framework, he claims that tonal alignment need not be ambiguous. The tones considered by </w:t>
+      </w:r>
+      <w:proofErr w:type="spellStart"/>
+      <w:r>
+        <w:rPr>
+          <w:rFonts w:ascii="Times New Roman" w:hAnsi="Times New Roman" w:cs="Times New Roman"/>
+          <w:color w:val="222222"/>
+          <w:sz w:val="24"/>
+          <w:szCs w:val="24"/>
+          <w:shd w:val="clear" w:color="auto" w:fill="FFFFFF"/>
+        </w:rPr>
+        <w:t>Hualde</w:t>
+      </w:r>
+      <w:proofErr w:type="spellEnd"/>
+      <w:r>
+        <w:rPr>
+          <w:rFonts w:ascii="Times New Roman" w:hAnsi="Times New Roman" w:cs="Times New Roman"/>
+          <w:color w:val="222222"/>
+          <w:sz w:val="24"/>
+          <w:szCs w:val="24"/>
+          <w:shd w:val="clear" w:color="auto" w:fill="FFFFFF"/>
+        </w:rPr>
+        <w:t xml:space="preserve"> were not found through this framework. He claims that his study presents tonal alignment through both phonetic and phonological means, but I do not understand the phonological side of this study. Possibly the fact that he’s using lexical stress to anchor the nuclear tone, and using the threshold found by </w:t>
+      </w:r>
+      <w:proofErr w:type="spellStart"/>
+      <w:r>
+        <w:rPr>
+          <w:rFonts w:ascii="Times New Roman" w:hAnsi="Times New Roman" w:cs="Times New Roman"/>
+          <w:color w:val="222222"/>
+          <w:sz w:val="24"/>
+          <w:szCs w:val="24"/>
+          <w:shd w:val="clear" w:color="auto" w:fill="FFFFFF"/>
+        </w:rPr>
+        <w:t>Bertrán</w:t>
+      </w:r>
+      <w:proofErr w:type="spellEnd"/>
+      <w:r>
+        <w:rPr>
+          <w:rFonts w:ascii="Times New Roman" w:hAnsi="Times New Roman" w:cs="Times New Roman"/>
+          <w:color w:val="222222"/>
+          <w:sz w:val="24"/>
+          <w:szCs w:val="24"/>
+          <w:shd w:val="clear" w:color="auto" w:fill="FFFFFF"/>
+        </w:rPr>
+        <w:t xml:space="preserve"> to determine when tones differ?</w:t>
+      </w:r>
     </w:p>
     <w:p>
       <w:pPr>
         <w:ind w:left="720" w:hanging="720"/>
         <w:rPr>
           <w:rFonts w:ascii="Times New Roman" w:hAnsi="Times New Roman" w:cs="Times New Roman"/>
+          <w:b/>
+          <w:bCs/>
           <w:color w:val="0000FF"/>
           <w:sz w:val="24"/>
           <w:szCs w:val="24"/>
@@ -1400,16 +3022,98 @@
       <w:r>
         <w:rPr>
           <w:rFonts w:ascii="Times New Roman" w:hAnsi="Times New Roman" w:cs="Times New Roman"/>
-          <w:color w:val="222222"/>
-          <w:sz w:val="24"/>
-          <w:szCs w:val="24"/>
-          <w:shd w:val="clear" w:color="auto" w:fill="FFFFFF"/>
-        </w:rPr>
-        <w:t>Toledo, G. (2000). Taxonomía tonal en español. </w:t>
-      </w:r>
-      <w:r>
-        <w:rPr>
-          <w:rFonts w:ascii="Times New Roman" w:hAnsi="Times New Roman" w:cs="Times New Roman"/>
+          <w:b/>
+          <w:bCs/>
+          <w:color w:val="222222"/>
+          <w:sz w:val="24"/>
+          <w:szCs w:val="24"/>
+          <w:shd w:val="clear" w:color="auto" w:fill="FFFFFF"/>
+        </w:rPr>
+        <w:t xml:space="preserve">Toledo, G. (2000). </w:t>
+      </w:r>
+      <w:proofErr w:type="spellStart"/>
+      <w:r>
+        <w:rPr>
+          <w:rFonts w:ascii="Times New Roman" w:hAnsi="Times New Roman" w:cs="Times New Roman"/>
+          <w:b/>
+          <w:bCs/>
+          <w:color w:val="222222"/>
+          <w:sz w:val="24"/>
+          <w:szCs w:val="24"/>
+          <w:shd w:val="clear" w:color="auto" w:fill="FFFFFF"/>
+        </w:rPr>
+        <w:t>Taxonomía</w:t>
+      </w:r>
+      <w:proofErr w:type="spellEnd"/>
+      <w:r>
+        <w:rPr>
+          <w:rFonts w:ascii="Times New Roman" w:hAnsi="Times New Roman" w:cs="Times New Roman"/>
+          <w:b/>
+          <w:bCs/>
+          <w:color w:val="222222"/>
+          <w:sz w:val="24"/>
+          <w:szCs w:val="24"/>
+          <w:shd w:val="clear" w:color="auto" w:fill="FFFFFF"/>
+        </w:rPr>
+        <w:t xml:space="preserve"> tonal </w:t>
+      </w:r>
+      <w:proofErr w:type="spellStart"/>
+      <w:r>
+        <w:rPr>
+          <w:rFonts w:ascii="Times New Roman" w:hAnsi="Times New Roman" w:cs="Times New Roman"/>
+          <w:b/>
+          <w:bCs/>
+          <w:color w:val="222222"/>
+          <w:sz w:val="24"/>
+          <w:szCs w:val="24"/>
+          <w:shd w:val="clear" w:color="auto" w:fill="FFFFFF"/>
+        </w:rPr>
+        <w:t>en</w:t>
+      </w:r>
+      <w:proofErr w:type="spellEnd"/>
+      <w:r>
+        <w:rPr>
+          <w:rFonts w:ascii="Times New Roman" w:hAnsi="Times New Roman" w:cs="Times New Roman"/>
+          <w:b/>
+          <w:bCs/>
+          <w:color w:val="222222"/>
+          <w:sz w:val="24"/>
+          <w:szCs w:val="24"/>
+          <w:shd w:val="clear" w:color="auto" w:fill="FFFFFF"/>
+        </w:rPr>
+        <w:t xml:space="preserve"> </w:t>
+      </w:r>
+      <w:proofErr w:type="spellStart"/>
+      <w:r>
+        <w:rPr>
+          <w:rFonts w:ascii="Times New Roman" w:hAnsi="Times New Roman" w:cs="Times New Roman"/>
+          <w:b/>
+          <w:bCs/>
+          <w:color w:val="222222"/>
+          <w:sz w:val="24"/>
+          <w:szCs w:val="24"/>
+          <w:shd w:val="clear" w:color="auto" w:fill="FFFFFF"/>
+        </w:rPr>
+        <w:t>español</w:t>
+      </w:r>
+      <w:proofErr w:type="spellEnd"/>
+      <w:r>
+        <w:rPr>
+          <w:rFonts w:ascii="Times New Roman" w:hAnsi="Times New Roman" w:cs="Times New Roman"/>
+          <w:b/>
+          <w:bCs/>
+          <w:color w:val="222222"/>
+          <w:sz w:val="24"/>
+          <w:szCs w:val="24"/>
+          <w:shd w:val="clear" w:color="auto" w:fill="FFFFFF"/>
+        </w:rPr>
+        <w:t>. </w:t>
+      </w:r>
+      <w:r>
+        <w:rPr>
+          <w:rFonts w:ascii="Times New Roman" w:hAnsi="Times New Roman" w:cs="Times New Roman"/>
+          <w:b/>
+          <w:bCs/>
           <w:i/>
           <w:iCs/>
           <w:color w:val="222222"/>
@@ -1422,6 +3126,8 @@
       <w:r>
         <w:rPr>
           <w:rFonts w:ascii="Times New Roman" w:hAnsi="Times New Roman" w:cs="Times New Roman"/>
+          <w:b/>
+          <w:bCs/>
           <w:color w:val="222222"/>
           <w:sz w:val="24"/>
           <w:szCs w:val="24"/>
@@ -1432,6 +3138,8 @@
       <w:r>
         <w:rPr>
           <w:rFonts w:ascii="Times New Roman" w:hAnsi="Times New Roman" w:cs="Times New Roman"/>
+          <w:b/>
+          <w:bCs/>
           <w:i/>
           <w:iCs/>
           <w:color w:val="222222"/>
@@ -1444,28 +3152,22 @@
       <w:r>
         <w:rPr>
           <w:rFonts w:ascii="Times New Roman" w:hAnsi="Times New Roman" w:cs="Times New Roman"/>
-          <w:color w:val="222222"/>
-          <w:sz w:val="24"/>
-          <w:szCs w:val="24"/>
-          <w:shd w:val="clear" w:color="auto" w:fill="FFFFFF"/>
-        </w:rPr>
-        <w:t>, 001-20.</w:t>
-      </w:r>
-      <w:r>
-        <w:rPr>
-          <w:rFonts w:ascii="Times New Roman" w:hAnsi="Times New Roman" w:cs="Times New Roman"/>
-          <w:color w:val="222222"/>
-          <w:sz w:val="24"/>
-          <w:szCs w:val="24"/>
-          <w:shd w:val="clear" w:color="auto" w:fill="FFFFFF"/>
-        </w:rPr>
-        <w:t xml:space="preserve"> </w:t>
+          <w:b/>
+          <w:bCs/>
+          <w:color w:val="222222"/>
+          <w:sz w:val="24"/>
+          <w:szCs w:val="24"/>
+          <w:shd w:val="clear" w:color="auto" w:fill="FFFFFF"/>
+        </w:rPr>
+        <w:t xml:space="preserve">, 001-20. </w:t>
       </w:r>
       <w:hyperlink r:id="rId25" w:history="1">
         <w:r>
           <w:rPr>
             <w:rStyle w:val="Hyperlink"/>
             <w:rFonts w:ascii="Times New Roman" w:hAnsi="Times New Roman" w:cs="Times New Roman"/>
+            <w:b/>
+            <w:bCs/>
             <w:sz w:val="24"/>
             <w:szCs w:val="24"/>
             <w:shd w:val="clear" w:color="auto" w:fill="FFFFFF"/>
@@ -1476,6 +3178,8 @@
       <w:r>
         <w:rPr>
           <w:rFonts w:ascii="Times New Roman" w:hAnsi="Times New Roman" w:cs="Times New Roman"/>
+          <w:b/>
+          <w:bCs/>
           <w:color w:val="222222"/>
           <w:sz w:val="24"/>
           <w:szCs w:val="24"/>

</xml_diff>

<commit_message>
Added summary for Azcunaga 2012. Updated prosody.bib for readings completed so far.
</commit_message>
<xml_diff>
--- a/docs/Reading List.docx
+++ b/docs/Reading List.docx
@@ -127,20 +127,7 @@
           <w:sz w:val="24"/>
           <w:szCs w:val="24"/>
         </w:rPr>
-        <w:t>Armstrong, Meghan E. 2010a. Puerto Rican Spanish intonation. Transcription of intonation of the Spanish language, ed. by Pi</w:t>
-      </w:r>
-      <w:bookmarkStart w:id="0" w:name="_GoBack"/>
-      <w:bookmarkEnd w:id="0"/>
-      <w:r>
-        <w:rPr>
-          <w:rFonts w:ascii="Times New Roman" w:eastAsia="Times New Roman" w:hAnsi="Times New Roman" w:cs="Times New Roman"/>
-          <w:b/>
-          <w:bCs/>
-          <w:color w:val="000000"/>
-          <w:sz w:val="24"/>
-          <w:szCs w:val="24"/>
-        </w:rPr>
-        <w:t xml:space="preserve">lar Prieto &amp; Paolo </w:t>
+        <w:t xml:space="preserve">Armstrong, Meghan E. 2010a. Puerto Rican Spanish intonation. Transcription of intonation of the Spanish language, ed. by Pilar Prieto &amp; Paolo </w:t>
       </w:r>
       <w:proofErr w:type="spellStart"/>
       <w:r>
@@ -1034,18 +1021,14 @@
         <w:ind w:left="720" w:hanging="720"/>
         <w:rPr>
           <w:rFonts w:ascii="Times New Roman" w:hAnsi="Times New Roman" w:cs="Times New Roman"/>
-          <w:b/>
-          <w:bCs/>
-          <w:sz w:val="24"/>
-          <w:szCs w:val="24"/>
-        </w:rPr>
-      </w:pPr>
-      <w:proofErr w:type="spellStart"/>
-      <w:r>
-        <w:rPr>
-          <w:rFonts w:ascii="Times New Roman" w:hAnsi="Times New Roman" w:cs="Times New Roman"/>
-          <w:b/>
-          <w:bCs/>
+          <w:sz w:val="24"/>
+          <w:szCs w:val="24"/>
+        </w:rPr>
+      </w:pPr>
+      <w:proofErr w:type="spellStart"/>
+      <w:r>
+        <w:rPr>
+          <w:rFonts w:ascii="Times New Roman" w:hAnsi="Times New Roman" w:cs="Times New Roman"/>
           <w:color w:val="222222"/>
           <w:sz w:val="24"/>
           <w:szCs w:val="24"/>
@@ -1057,8 +1040,6 @@
       <w:r>
         <w:rPr>
           <w:rFonts w:ascii="Times New Roman" w:hAnsi="Times New Roman" w:cs="Times New Roman"/>
-          <w:b/>
-          <w:bCs/>
           <w:color w:val="222222"/>
           <w:sz w:val="24"/>
           <w:szCs w:val="24"/>
@@ -1070,8 +1051,6 @@
       <w:r>
         <w:rPr>
           <w:rFonts w:ascii="Times New Roman" w:hAnsi="Times New Roman" w:cs="Times New Roman"/>
-          <w:b/>
-          <w:bCs/>
           <w:color w:val="222222"/>
           <w:sz w:val="24"/>
           <w:szCs w:val="24"/>
@@ -1083,8 +1062,6 @@
       <w:r>
         <w:rPr>
           <w:rFonts w:ascii="Times New Roman" w:hAnsi="Times New Roman" w:cs="Times New Roman"/>
-          <w:b/>
-          <w:bCs/>
           <w:color w:val="222222"/>
           <w:sz w:val="24"/>
           <w:szCs w:val="24"/>
@@ -1096,8 +1073,6 @@
       <w:r>
         <w:rPr>
           <w:rFonts w:ascii="Times New Roman" w:hAnsi="Times New Roman" w:cs="Times New Roman"/>
-          <w:b/>
-          <w:bCs/>
           <w:color w:val="222222"/>
           <w:sz w:val="24"/>
           <w:szCs w:val="24"/>
@@ -1109,8 +1084,6 @@
       <w:r>
         <w:rPr>
           <w:rFonts w:ascii="Times New Roman" w:hAnsi="Times New Roman" w:cs="Times New Roman"/>
-          <w:b/>
-          <w:bCs/>
           <w:color w:val="222222"/>
           <w:sz w:val="24"/>
           <w:szCs w:val="24"/>
@@ -1122,8 +1095,6 @@
       <w:r>
         <w:rPr>
           <w:rFonts w:ascii="Times New Roman" w:hAnsi="Times New Roman" w:cs="Times New Roman"/>
-          <w:b/>
-          <w:bCs/>
           <w:color w:val="222222"/>
           <w:sz w:val="24"/>
           <w:szCs w:val="24"/>
@@ -1135,8 +1106,6 @@
       <w:r>
         <w:rPr>
           <w:rFonts w:ascii="Times New Roman" w:hAnsi="Times New Roman" w:cs="Times New Roman"/>
-          <w:b/>
-          <w:bCs/>
           <w:color w:val="222222"/>
           <w:sz w:val="24"/>
           <w:szCs w:val="24"/>
@@ -1148,8 +1117,6 @@
       <w:r>
         <w:rPr>
           <w:rFonts w:ascii="Times New Roman" w:hAnsi="Times New Roman" w:cs="Times New Roman"/>
-          <w:b/>
-          <w:bCs/>
           <w:color w:val="222222"/>
           <w:sz w:val="24"/>
           <w:szCs w:val="24"/>
@@ -1161,8 +1128,6 @@
       <w:r>
         <w:rPr>
           <w:rFonts w:ascii="Times New Roman" w:hAnsi="Times New Roman" w:cs="Times New Roman"/>
-          <w:b/>
-          <w:bCs/>
           <w:color w:val="222222"/>
           <w:sz w:val="24"/>
           <w:szCs w:val="24"/>
@@ -1174,8 +1139,6 @@
       <w:r>
         <w:rPr>
           <w:rFonts w:ascii="Times New Roman" w:hAnsi="Times New Roman" w:cs="Times New Roman"/>
-          <w:b/>
-          <w:bCs/>
           <w:color w:val="222222"/>
           <w:sz w:val="24"/>
           <w:szCs w:val="24"/>
@@ -1187,8 +1150,6 @@
       <w:r>
         <w:rPr>
           <w:rFonts w:ascii="Times New Roman" w:hAnsi="Times New Roman" w:cs="Times New Roman"/>
-          <w:b/>
-          <w:bCs/>
           <w:color w:val="222222"/>
           <w:sz w:val="24"/>
           <w:szCs w:val="24"/>
@@ -1200,8 +1161,6 @@
       <w:r>
         <w:rPr>
           <w:rFonts w:ascii="Times New Roman" w:hAnsi="Times New Roman" w:cs="Times New Roman"/>
-          <w:b/>
-          <w:bCs/>
           <w:color w:val="222222"/>
           <w:sz w:val="24"/>
           <w:szCs w:val="24"/>
@@ -1213,8 +1172,6 @@
       <w:r>
         <w:rPr>
           <w:rFonts w:ascii="Times New Roman" w:hAnsi="Times New Roman" w:cs="Times New Roman"/>
-          <w:b/>
-          <w:bCs/>
           <w:color w:val="222222"/>
           <w:sz w:val="24"/>
           <w:szCs w:val="24"/>
@@ -1226,8 +1183,6 @@
       <w:r>
         <w:rPr>
           <w:rFonts w:ascii="Times New Roman" w:hAnsi="Times New Roman" w:cs="Times New Roman"/>
-          <w:b/>
-          <w:bCs/>
           <w:color w:val="222222"/>
           <w:sz w:val="24"/>
           <w:szCs w:val="24"/>
@@ -1239,8 +1194,6 @@
       <w:r>
         <w:rPr>
           <w:rFonts w:ascii="Times New Roman" w:hAnsi="Times New Roman" w:cs="Times New Roman"/>
-          <w:b/>
-          <w:bCs/>
           <w:color w:val="222222"/>
           <w:sz w:val="24"/>
           <w:szCs w:val="24"/>
@@ -1251,8 +1204,6 @@
       <w:r>
         <w:rPr>
           <w:rFonts w:ascii="Times New Roman" w:hAnsi="Times New Roman" w:cs="Times New Roman"/>
-          <w:b/>
-          <w:bCs/>
           <w:i/>
           <w:iCs/>
           <w:color w:val="222222"/>
@@ -1265,8 +1216,6 @@
       <w:r>
         <w:rPr>
           <w:rFonts w:ascii="Times New Roman" w:hAnsi="Times New Roman" w:cs="Times New Roman"/>
-          <w:b/>
-          <w:bCs/>
           <w:color w:val="222222"/>
           <w:sz w:val="24"/>
           <w:szCs w:val="24"/>
@@ -1279,8 +1228,6 @@
           <w:rPr>
             <w:rStyle w:val="Hyperlink"/>
             <w:rFonts w:ascii="Times New Roman" w:hAnsi="Times New Roman" w:cs="Times New Roman"/>
-            <w:b/>
-            <w:bCs/>
             <w:sz w:val="24"/>
             <w:szCs w:val="24"/>
           </w:rPr>
@@ -1730,18 +1677,14 @@
         <w:ind w:left="720" w:hanging="720"/>
         <w:rPr>
           <w:rFonts w:ascii="Times New Roman" w:hAnsi="Times New Roman" w:cs="Times New Roman"/>
-          <w:b/>
-          <w:bCs/>
-          <w:sz w:val="24"/>
-          <w:szCs w:val="24"/>
-        </w:rPr>
-      </w:pPr>
-      <w:proofErr w:type="spellStart"/>
-      <w:r>
-        <w:rPr>
-          <w:rFonts w:ascii="Times New Roman" w:hAnsi="Times New Roman" w:cs="Times New Roman"/>
-          <w:b/>
-          <w:bCs/>
+          <w:sz w:val="24"/>
+          <w:szCs w:val="24"/>
+        </w:rPr>
+      </w:pPr>
+      <w:proofErr w:type="spellStart"/>
+      <w:r>
+        <w:rPr>
+          <w:rFonts w:ascii="Times New Roman" w:hAnsi="Times New Roman" w:cs="Times New Roman"/>
           <w:color w:val="222222"/>
           <w:sz w:val="24"/>
           <w:szCs w:val="24"/>
@@ -1753,8 +1696,6 @@
       <w:r>
         <w:rPr>
           <w:rFonts w:ascii="Times New Roman" w:hAnsi="Times New Roman" w:cs="Times New Roman"/>
-          <w:b/>
-          <w:bCs/>
           <w:color w:val="222222"/>
           <w:sz w:val="24"/>
           <w:szCs w:val="24"/>
@@ -1765,8 +1706,6 @@
       <w:r>
         <w:rPr>
           <w:rFonts w:ascii="Times New Roman" w:hAnsi="Times New Roman" w:cs="Times New Roman"/>
-          <w:b/>
-          <w:bCs/>
           <w:i/>
           <w:iCs/>
           <w:color w:val="222222"/>
@@ -1779,22 +1718,30 @@
       <w:r>
         <w:rPr>
           <w:rFonts w:ascii="Times New Roman" w:hAnsi="Times New Roman" w:cs="Times New Roman"/>
-          <w:b/>
-          <w:bCs/>
-          <w:color w:val="222222"/>
-          <w:sz w:val="24"/>
-          <w:szCs w:val="24"/>
-          <w:shd w:val="clear" w:color="auto" w:fill="FFFFFF"/>
-        </w:rPr>
-        <w:t xml:space="preserve">. Vol. 28. Walter de Gruyter, 2007. </w:t>
+          <w:color w:val="222222"/>
+          <w:sz w:val="24"/>
+          <w:szCs w:val="24"/>
+          <w:shd w:val="clear" w:color="auto" w:fill="FFFFFF"/>
+        </w:rPr>
+        <w:t xml:space="preserve">. Vol. 28. Walter de Gruyter, </w:t>
+      </w:r>
+      <w:bookmarkStart w:id="0" w:name="_GoBack"/>
+      <w:bookmarkEnd w:id="0"/>
+      <w:r>
+        <w:rPr>
+          <w:rFonts w:ascii="Times New Roman" w:hAnsi="Times New Roman" w:cs="Times New Roman"/>
+          <w:color w:val="222222"/>
+          <w:sz w:val="24"/>
+          <w:szCs w:val="24"/>
+          <w:shd w:val="clear" w:color="auto" w:fill="FFFFFF"/>
+        </w:rPr>
+        <w:t xml:space="preserve">2007. </w:t>
       </w:r>
       <w:hyperlink r:id="rId17" w:history="1">
         <w:r>
           <w:rPr>
             <w:rStyle w:val="Hyperlink"/>
             <w:rFonts w:ascii="Times New Roman" w:hAnsi="Times New Roman" w:cs="Times New Roman"/>
-            <w:b/>
-            <w:bCs/>
             <w:sz w:val="24"/>
             <w:szCs w:val="24"/>
             <w:shd w:val="clear" w:color="auto" w:fill="FFFFFF"/>
@@ -1805,8 +1752,6 @@
       <w:r>
         <w:rPr>
           <w:rFonts w:ascii="Times New Roman" w:hAnsi="Times New Roman" w:cs="Times New Roman"/>
-          <w:b/>
-          <w:bCs/>
           <w:color w:val="222222"/>
           <w:sz w:val="24"/>
           <w:szCs w:val="24"/>
@@ -2418,18 +2363,14 @@
         <w:rPr>
           <w:rStyle w:val="Hyperlink"/>
           <w:rFonts w:ascii="Times New Roman" w:hAnsi="Times New Roman" w:cs="Times New Roman"/>
-          <w:b/>
-          <w:bCs/>
-          <w:sz w:val="24"/>
-          <w:szCs w:val="24"/>
-          <w:shd w:val="clear" w:color="auto" w:fill="FFFFFF"/>
-        </w:rPr>
-      </w:pPr>
-      <w:r>
-        <w:rPr>
-          <w:rFonts w:ascii="Times New Roman" w:hAnsi="Times New Roman" w:cs="Times New Roman"/>
-          <w:b/>
-          <w:bCs/>
+          <w:sz w:val="24"/>
+          <w:szCs w:val="24"/>
+          <w:shd w:val="clear" w:color="auto" w:fill="FFFFFF"/>
+        </w:rPr>
+      </w:pPr>
+      <w:r>
+        <w:rPr>
+          <w:rFonts w:ascii="Times New Roman" w:hAnsi="Times New Roman" w:cs="Times New Roman"/>
           <w:color w:val="222222"/>
           <w:sz w:val="24"/>
           <w:szCs w:val="24"/>
@@ -2442,8 +2383,6 @@
       <w:r>
         <w:rPr>
           <w:rFonts w:ascii="Times New Roman" w:hAnsi="Times New Roman" w:cs="Times New Roman"/>
-          <w:b/>
-          <w:bCs/>
           <w:color w:val="222222"/>
           <w:sz w:val="24"/>
           <w:szCs w:val="24"/>
@@ -2455,8 +2394,6 @@
       <w:r>
         <w:rPr>
           <w:rFonts w:ascii="Times New Roman" w:hAnsi="Times New Roman" w:cs="Times New Roman"/>
-          <w:b/>
-          <w:bCs/>
           <w:color w:val="222222"/>
           <w:sz w:val="24"/>
           <w:szCs w:val="24"/>
@@ -2468,8 +2405,6 @@
       <w:r>
         <w:rPr>
           <w:rFonts w:ascii="Times New Roman" w:hAnsi="Times New Roman" w:cs="Times New Roman"/>
-          <w:b/>
-          <w:bCs/>
           <w:color w:val="222222"/>
           <w:sz w:val="24"/>
           <w:szCs w:val="24"/>
@@ -2481,8 +2416,6 @@
       <w:r>
         <w:rPr>
           <w:rFonts w:ascii="Times New Roman" w:hAnsi="Times New Roman" w:cs="Times New Roman"/>
-          <w:b/>
-          <w:bCs/>
           <w:color w:val="222222"/>
           <w:sz w:val="24"/>
           <w:szCs w:val="24"/>
@@ -2494,8 +2427,6 @@
       <w:r>
         <w:rPr>
           <w:rFonts w:ascii="Times New Roman" w:hAnsi="Times New Roman" w:cs="Times New Roman"/>
-          <w:b/>
-          <w:bCs/>
           <w:color w:val="222222"/>
           <w:sz w:val="24"/>
           <w:szCs w:val="24"/>
@@ -2507,8 +2438,6 @@
       <w:r>
         <w:rPr>
           <w:rFonts w:ascii="Times New Roman" w:hAnsi="Times New Roman" w:cs="Times New Roman"/>
-          <w:b/>
-          <w:bCs/>
           <w:color w:val="222222"/>
           <w:sz w:val="24"/>
           <w:szCs w:val="24"/>
@@ -2520,8 +2449,6 @@
       <w:r>
         <w:rPr>
           <w:rFonts w:ascii="Times New Roman" w:hAnsi="Times New Roman" w:cs="Times New Roman"/>
-          <w:b/>
-          <w:bCs/>
           <w:color w:val="222222"/>
           <w:sz w:val="24"/>
           <w:szCs w:val="24"/>
@@ -2533,8 +2460,6 @@
       <w:r>
         <w:rPr>
           <w:rFonts w:ascii="Times New Roman" w:hAnsi="Times New Roman" w:cs="Times New Roman"/>
-          <w:b/>
-          <w:bCs/>
           <w:color w:val="222222"/>
           <w:sz w:val="24"/>
           <w:szCs w:val="24"/>
@@ -2546,8 +2471,6 @@
       <w:r>
         <w:rPr>
           <w:rFonts w:ascii="Times New Roman" w:hAnsi="Times New Roman" w:cs="Times New Roman"/>
-          <w:b/>
-          <w:bCs/>
           <w:color w:val="222222"/>
           <w:sz w:val="24"/>
           <w:szCs w:val="24"/>
@@ -2559,8 +2482,6 @@
       <w:r>
         <w:rPr>
           <w:rFonts w:ascii="Times New Roman" w:hAnsi="Times New Roman" w:cs="Times New Roman"/>
-          <w:b/>
-          <w:bCs/>
           <w:color w:val="222222"/>
           <w:sz w:val="24"/>
           <w:szCs w:val="24"/>
@@ -2572,8 +2493,6 @@
       <w:r>
         <w:rPr>
           <w:rFonts w:ascii="Times New Roman" w:hAnsi="Times New Roman" w:cs="Times New Roman"/>
-          <w:b/>
-          <w:bCs/>
           <w:color w:val="222222"/>
           <w:sz w:val="24"/>
           <w:szCs w:val="24"/>
@@ -2585,8 +2504,6 @@
       <w:r>
         <w:rPr>
           <w:rFonts w:ascii="Times New Roman" w:hAnsi="Times New Roman" w:cs="Times New Roman"/>
-          <w:b/>
-          <w:bCs/>
           <w:color w:val="222222"/>
           <w:sz w:val="24"/>
           <w:szCs w:val="24"/>
@@ -2598,8 +2515,6 @@
       <w:r>
         <w:rPr>
           <w:rFonts w:ascii="Times New Roman" w:hAnsi="Times New Roman" w:cs="Times New Roman"/>
-          <w:b/>
-          <w:bCs/>
           <w:color w:val="222222"/>
           <w:sz w:val="24"/>
           <w:szCs w:val="24"/>
@@ -2611,8 +2526,6 @@
       <w:r>
         <w:rPr>
           <w:rFonts w:ascii="Times New Roman" w:hAnsi="Times New Roman" w:cs="Times New Roman"/>
-          <w:b/>
-          <w:bCs/>
           <w:color w:val="222222"/>
           <w:sz w:val="24"/>
           <w:szCs w:val="24"/>
@@ -2624,8 +2537,6 @@
       <w:r>
         <w:rPr>
           <w:rFonts w:ascii="Times New Roman" w:hAnsi="Times New Roman" w:cs="Times New Roman"/>
-          <w:b/>
-          <w:bCs/>
           <w:color w:val="222222"/>
           <w:sz w:val="24"/>
           <w:szCs w:val="24"/>
@@ -2637,8 +2548,6 @@
       <w:r>
         <w:rPr>
           <w:rFonts w:ascii="Times New Roman" w:hAnsi="Times New Roman" w:cs="Times New Roman"/>
-          <w:b/>
-          <w:bCs/>
           <w:color w:val="222222"/>
           <w:sz w:val="24"/>
           <w:szCs w:val="24"/>
@@ -2650,8 +2559,6 @@
       <w:r>
         <w:rPr>
           <w:rFonts w:ascii="Times New Roman" w:hAnsi="Times New Roman" w:cs="Times New Roman"/>
-          <w:b/>
-          <w:bCs/>
           <w:i/>
           <w:iCs/>
           <w:color w:val="222222"/>
@@ -2665,8 +2572,6 @@
       <w:r>
         <w:rPr>
           <w:rFonts w:ascii="Times New Roman" w:hAnsi="Times New Roman" w:cs="Times New Roman"/>
-          <w:b/>
-          <w:bCs/>
           <w:i/>
           <w:iCs/>
           <w:color w:val="222222"/>
@@ -2680,8 +2585,6 @@
       <w:r>
         <w:rPr>
           <w:rFonts w:ascii="Times New Roman" w:hAnsi="Times New Roman" w:cs="Times New Roman"/>
-          <w:b/>
-          <w:bCs/>
           <w:i/>
           <w:iCs/>
           <w:color w:val="222222"/>
@@ -2695,8 +2598,6 @@
       <w:r>
         <w:rPr>
           <w:rFonts w:ascii="Times New Roman" w:hAnsi="Times New Roman" w:cs="Times New Roman"/>
-          <w:b/>
-          <w:bCs/>
           <w:i/>
           <w:iCs/>
           <w:color w:val="222222"/>
@@ -2709,8 +2610,6 @@
       <w:r>
         <w:rPr>
           <w:rFonts w:ascii="Times New Roman" w:hAnsi="Times New Roman" w:cs="Times New Roman"/>
-          <w:b/>
-          <w:bCs/>
           <w:color w:val="222222"/>
           <w:sz w:val="24"/>
           <w:szCs w:val="24"/>
@@ -2723,8 +2622,6 @@
           <w:rPr>
             <w:rStyle w:val="Hyperlink"/>
             <w:rFonts w:ascii="Times New Roman" w:hAnsi="Times New Roman" w:cs="Times New Roman"/>
-            <w:b/>
-            <w:bCs/>
             <w:sz w:val="24"/>
             <w:szCs w:val="24"/>
             <w:shd w:val="clear" w:color="auto" w:fill="FFFFFF"/>

</xml_diff>

<commit_message>
Added summary for Rao 2006.
</commit_message>
<xml_diff>
--- a/docs/Reading List.docx
+++ b/docs/Reading List.docx
@@ -4,50 +4,20 @@
   <w:body>
     <w:p>
       <w:pPr>
-        <w:ind w:left="720" w:hanging="720"/>
-        <w:rPr>
-          <w:rFonts w:ascii="Times New Roman" w:hAnsi="Times New Roman" w:cs="Times New Roman"/>
-          <w:b/>
-          <w:bCs/>
-          <w:color w:val="222222"/>
-          <w:sz w:val="24"/>
-          <w:szCs w:val="24"/>
-          <w:shd w:val="clear" w:color="auto" w:fill="FFFFFF"/>
-        </w:rPr>
-      </w:pPr>
-    </w:p>
-    <w:p>
-      <w:pPr>
-        <w:rPr>
-          <w:rFonts w:ascii="Times New Roman" w:hAnsi="Times New Roman" w:cs="Times New Roman"/>
-          <w:b/>
-          <w:bCs/>
-          <w:color w:val="222222"/>
-          <w:sz w:val="24"/>
-          <w:szCs w:val="24"/>
-          <w:shd w:val="clear" w:color="auto" w:fill="FFFFFF"/>
-        </w:rPr>
-      </w:pPr>
-    </w:p>
-    <w:p>
-      <w:pPr>
         <w:shd w:val="clear" w:color="auto" w:fill="FFFFFF"/>
         <w:spacing w:before="100" w:beforeAutospacing="1" w:after="100" w:afterAutospacing="1" w:line="240" w:lineRule="auto"/>
         <w:ind w:left="720" w:hanging="720"/>
         <w:rPr>
           <w:rFonts w:ascii="Times New Roman" w:eastAsia="Times New Roman" w:hAnsi="Times New Roman" w:cs="Times New Roman"/>
-          <w:b/>
-          <w:bCs/>
           <w:color w:val="000000"/>
           <w:sz w:val="24"/>
           <w:szCs w:val="24"/>
         </w:rPr>
       </w:pPr>
+      <w:bookmarkStart w:id="0" w:name="_GoBack"/>
       <w:r>
         <w:rPr>
           <w:rFonts w:ascii="Times New Roman" w:eastAsia="Times New Roman" w:hAnsi="Times New Roman" w:cs="Times New Roman"/>
-          <w:b/>
-          <w:bCs/>
           <w:color w:val="000000"/>
           <w:sz w:val="24"/>
           <w:szCs w:val="24"/>
@@ -58,8 +28,6 @@
       <w:r>
         <w:rPr>
           <w:rFonts w:ascii="Times New Roman" w:eastAsia="Times New Roman" w:hAnsi="Times New Roman" w:cs="Times New Roman"/>
-          <w:b/>
-          <w:bCs/>
           <w:color w:val="000000"/>
           <w:sz w:val="24"/>
           <w:szCs w:val="24"/>
@@ -70,8 +38,6 @@
       <w:r>
         <w:rPr>
           <w:rFonts w:ascii="Times New Roman" w:eastAsia="Times New Roman" w:hAnsi="Times New Roman" w:cs="Times New Roman"/>
-          <w:b/>
-          <w:bCs/>
           <w:color w:val="000000"/>
           <w:sz w:val="24"/>
           <w:szCs w:val="24"/>
@@ -81,8 +47,6 @@
       <w:r>
         <w:rPr>
           <w:rFonts w:ascii="Times New Roman" w:eastAsia="Times New Roman" w:hAnsi="Times New Roman" w:cs="Times New Roman"/>
-          <w:b/>
-          <w:bCs/>
           <w:color w:val="000000"/>
           <w:sz w:val="24"/>
           <w:szCs w:val="24"/>
@@ -93,8 +57,6 @@
         <w:r>
           <w:rPr>
             <w:rFonts w:ascii="Times New Roman" w:eastAsia="Times New Roman" w:hAnsi="Times New Roman" w:cs="Times New Roman"/>
-            <w:b/>
-            <w:bCs/>
             <w:color w:val="1155CC"/>
             <w:sz w:val="24"/>
             <w:szCs w:val="24"/>
@@ -1296,20 +1258,7 @@
           <w:szCs w:val="24"/>
           <w:shd w:val="clear" w:color="auto" w:fill="FFFFFF"/>
         </w:rPr>
-        <w:t xml:space="preserve">. Vol. 2. </w:t>
-      </w:r>
-      <w:r>
-        <w:rPr>
-          <w:rFonts w:ascii="Times New Roman" w:hAnsi="Times New Roman" w:cs="Times New Roman"/>
-          <w:b/>
-          <w:bCs/>
-          <w:color w:val="222222"/>
-          <w:sz w:val="24"/>
-          <w:szCs w:val="24"/>
-          <w:shd w:val="clear" w:color="auto" w:fill="FFFFFF"/>
-        </w:rPr>
-        <w:lastRenderedPageBreak/>
-        <w:t xml:space="preserve">Somerville (MA, USA): </w:t>
+        <w:t xml:space="preserve">. Vol. 2. Somerville (MA, USA): </w:t>
       </w:r>
       <w:proofErr w:type="spellStart"/>
       <w:r>
@@ -1723,19 +1672,7 @@
           <w:szCs w:val="24"/>
           <w:shd w:val="clear" w:color="auto" w:fill="FFFFFF"/>
         </w:rPr>
-        <w:t xml:space="preserve">. Vol. 28. Walter de Gruyter, </w:t>
-      </w:r>
-      <w:bookmarkStart w:id="0" w:name="_GoBack"/>
-      <w:bookmarkEnd w:id="0"/>
-      <w:r>
-        <w:rPr>
-          <w:rFonts w:ascii="Times New Roman" w:hAnsi="Times New Roman" w:cs="Times New Roman"/>
-          <w:color w:val="222222"/>
-          <w:sz w:val="24"/>
-          <w:szCs w:val="24"/>
-          <w:shd w:val="clear" w:color="auto" w:fill="FFFFFF"/>
-        </w:rPr>
-        <w:t xml:space="preserve">2007. </w:t>
+        <w:t xml:space="preserve">. Vol. 28. Walter de Gruyter, 2007. </w:t>
       </w:r>
       <w:hyperlink r:id="rId17" w:history="1">
         <w:r>
@@ -2195,19 +2132,15 @@
         <w:ind w:left="720" w:hanging="720"/>
         <w:rPr>
           <w:rFonts w:ascii="Times New Roman" w:hAnsi="Times New Roman" w:cs="Times New Roman"/>
-          <w:b/>
-          <w:bCs/>
-          <w:color w:val="222222"/>
-          <w:sz w:val="24"/>
-          <w:szCs w:val="24"/>
-          <w:shd w:val="clear" w:color="auto" w:fill="FFFFFF"/>
-        </w:rPr>
-      </w:pPr>
-      <w:r>
-        <w:rPr>
-          <w:rFonts w:ascii="Times New Roman" w:hAnsi="Times New Roman" w:cs="Times New Roman"/>
-          <w:b/>
-          <w:bCs/>
+          <w:color w:val="222222"/>
+          <w:sz w:val="24"/>
+          <w:szCs w:val="24"/>
+          <w:shd w:val="clear" w:color="auto" w:fill="FFFFFF"/>
+        </w:rPr>
+      </w:pPr>
+      <w:r>
+        <w:rPr>
+          <w:rFonts w:ascii="Times New Roman" w:hAnsi="Times New Roman" w:cs="Times New Roman"/>
           <w:color w:val="222222"/>
           <w:sz w:val="24"/>
           <w:szCs w:val="24"/>
@@ -2218,8 +2151,6 @@
       <w:r>
         <w:rPr>
           <w:rFonts w:ascii="Times New Roman" w:hAnsi="Times New Roman" w:cs="Times New Roman"/>
-          <w:b/>
-          <w:bCs/>
           <w:i/>
           <w:iCs/>
           <w:color w:val="222222"/>
@@ -2232,8 +2163,6 @@
       <w:r>
         <w:rPr>
           <w:rFonts w:ascii="Times New Roman" w:hAnsi="Times New Roman" w:cs="Times New Roman"/>
-          <w:b/>
-          <w:bCs/>
           <w:color w:val="222222"/>
           <w:sz w:val="24"/>
           <w:szCs w:val="24"/>
@@ -2245,8 +2174,6 @@
       <w:r>
         <w:rPr>
           <w:rFonts w:ascii="Times New Roman" w:hAnsi="Times New Roman" w:cs="Times New Roman"/>
-          <w:b/>
-          <w:bCs/>
           <w:color w:val="222222"/>
           <w:sz w:val="24"/>
           <w:szCs w:val="24"/>
@@ -2258,8 +2185,6 @@
       <w:r>
         <w:rPr>
           <w:rFonts w:ascii="Times New Roman" w:hAnsi="Times New Roman" w:cs="Times New Roman"/>
-          <w:b/>
-          <w:bCs/>
           <w:color w:val="222222"/>
           <w:sz w:val="24"/>
           <w:szCs w:val="24"/>
@@ -2272,8 +2197,6 @@
           <w:rPr>
             <w:rStyle w:val="Hyperlink"/>
             <w:rFonts w:ascii="Times New Roman" w:hAnsi="Times New Roman" w:cs="Times New Roman"/>
-            <w:b/>
-            <w:bCs/>
             <w:sz w:val="24"/>
             <w:szCs w:val="24"/>
             <w:shd w:val="clear" w:color="auto" w:fill="FFFFFF"/>
@@ -2284,8 +2207,6 @@
       <w:r>
         <w:rPr>
           <w:rFonts w:ascii="Times New Roman" w:hAnsi="Times New Roman" w:cs="Times New Roman"/>
-          <w:b/>
-          <w:bCs/>
           <w:color w:val="222222"/>
           <w:sz w:val="24"/>
           <w:szCs w:val="24"/>
@@ -2361,22 +2282,22 @@
       <w:pPr>
         <w:ind w:left="720" w:hanging="720"/>
         <w:rPr>
-          <w:rStyle w:val="Hyperlink"/>
-          <w:rFonts w:ascii="Times New Roman" w:hAnsi="Times New Roman" w:cs="Times New Roman"/>
-          <w:sz w:val="24"/>
-          <w:szCs w:val="24"/>
-          <w:shd w:val="clear" w:color="auto" w:fill="FFFFFF"/>
-        </w:rPr>
-      </w:pPr>
-      <w:r>
-        <w:rPr>
-          <w:rFonts w:ascii="Times New Roman" w:hAnsi="Times New Roman" w:cs="Times New Roman"/>
-          <w:color w:val="222222"/>
-          <w:sz w:val="24"/>
-          <w:szCs w:val="24"/>
-          <w:shd w:val="clear" w:color="auto" w:fill="FFFFFF"/>
-        </w:rPr>
-        <w:lastRenderedPageBreak/>
+          <w:rFonts w:ascii="Times New Roman" w:hAnsi="Times New Roman" w:cs="Times New Roman"/>
+          <w:color w:val="0000FF"/>
+          <w:sz w:val="24"/>
+          <w:szCs w:val="24"/>
+          <w:u w:val="single"/>
+          <w:shd w:val="clear" w:color="auto" w:fill="FFFFFF"/>
+        </w:rPr>
+      </w:pPr>
+      <w:r>
+        <w:rPr>
+          <w:rFonts w:ascii="Times New Roman" w:hAnsi="Times New Roman" w:cs="Times New Roman"/>
+          <w:color w:val="222222"/>
+          <w:sz w:val="24"/>
+          <w:szCs w:val="24"/>
+          <w:shd w:val="clear" w:color="auto" w:fill="FFFFFF"/>
+        </w:rPr>
         <w:t>Toledo, Guillermo Andrés. "</w:t>
       </w:r>
       <w:proofErr w:type="spellStart"/>
@@ -2635,278 +2556,6 @@
         <w:ind w:left="720" w:hanging="720"/>
         <w:rPr>
           <w:rFonts w:ascii="Times New Roman" w:hAnsi="Times New Roman" w:cs="Times New Roman"/>
-          <w:color w:val="222222"/>
-          <w:sz w:val="24"/>
-          <w:szCs w:val="24"/>
-          <w:shd w:val="clear" w:color="auto" w:fill="FFFFFF"/>
-        </w:rPr>
-      </w:pPr>
-      <w:r>
-        <w:rPr>
-          <w:rFonts w:ascii="Times New Roman" w:hAnsi="Times New Roman" w:cs="Times New Roman"/>
-          <w:color w:val="222222"/>
-          <w:sz w:val="24"/>
-          <w:szCs w:val="24"/>
-          <w:shd w:val="clear" w:color="auto" w:fill="FFFFFF"/>
-        </w:rPr>
-        <w:t>Toledo investigates previous intonation work through the AM framework by identifying the tonal taxonomy.</w:t>
-      </w:r>
-      <w:r>
-        <w:rPr>
-          <w:rFonts w:ascii="Times New Roman" w:hAnsi="Times New Roman" w:cs="Times New Roman"/>
-          <w:color w:val="222222"/>
-          <w:sz w:val="24"/>
-          <w:szCs w:val="24"/>
-          <w:shd w:val="clear" w:color="auto" w:fill="FFFFFF"/>
-        </w:rPr>
-        <w:t xml:space="preserve"> I believe he is refuting previous work by </w:t>
-      </w:r>
-      <w:proofErr w:type="spellStart"/>
-      <w:r>
-        <w:rPr>
-          <w:rFonts w:ascii="Times New Roman" w:hAnsi="Times New Roman" w:cs="Times New Roman"/>
-          <w:color w:val="222222"/>
-          <w:sz w:val="24"/>
-          <w:szCs w:val="24"/>
-          <w:shd w:val="clear" w:color="auto" w:fill="FFFFFF"/>
-        </w:rPr>
-        <w:t>Hualde</w:t>
-      </w:r>
-      <w:proofErr w:type="spellEnd"/>
-      <w:r>
-        <w:rPr>
-          <w:rFonts w:ascii="Times New Roman" w:hAnsi="Times New Roman" w:cs="Times New Roman"/>
-          <w:color w:val="222222"/>
-          <w:sz w:val="24"/>
-          <w:szCs w:val="24"/>
-          <w:shd w:val="clear" w:color="auto" w:fill="FFFFFF"/>
-        </w:rPr>
-        <w:t xml:space="preserve"> (2002) when he identified a generalized tone in Spanish L*+H. </w:t>
-      </w:r>
-      <w:proofErr w:type="spellStart"/>
-      <w:r>
-        <w:rPr>
-          <w:rFonts w:ascii="Times New Roman" w:hAnsi="Times New Roman" w:cs="Times New Roman"/>
-          <w:color w:val="222222"/>
-          <w:sz w:val="24"/>
-          <w:szCs w:val="24"/>
-          <w:shd w:val="clear" w:color="auto" w:fill="FFFFFF"/>
-        </w:rPr>
-        <w:t>Hualde</w:t>
-      </w:r>
-      <w:proofErr w:type="spellEnd"/>
-      <w:r>
-        <w:rPr>
-          <w:rFonts w:ascii="Times New Roman" w:hAnsi="Times New Roman" w:cs="Times New Roman"/>
-          <w:color w:val="222222"/>
-          <w:sz w:val="24"/>
-          <w:szCs w:val="24"/>
-          <w:shd w:val="clear" w:color="auto" w:fill="FFFFFF"/>
-        </w:rPr>
-        <w:t xml:space="preserve"> claimed that the H could align with the nuclear or </w:t>
-      </w:r>
-      <w:proofErr w:type="spellStart"/>
-      <w:r>
-        <w:rPr>
-          <w:rFonts w:ascii="Times New Roman" w:hAnsi="Times New Roman" w:cs="Times New Roman"/>
-          <w:color w:val="222222"/>
-          <w:sz w:val="24"/>
-          <w:szCs w:val="24"/>
-          <w:shd w:val="clear" w:color="auto" w:fill="FFFFFF"/>
-        </w:rPr>
-        <w:t>postnuclear</w:t>
-      </w:r>
-      <w:proofErr w:type="spellEnd"/>
-      <w:r>
-        <w:rPr>
-          <w:rFonts w:ascii="Times New Roman" w:hAnsi="Times New Roman" w:cs="Times New Roman"/>
-          <w:color w:val="222222"/>
-          <w:sz w:val="24"/>
-          <w:szCs w:val="24"/>
-          <w:shd w:val="clear" w:color="auto" w:fill="FFFFFF"/>
-        </w:rPr>
-        <w:t xml:space="preserve"> syllable. Toledo wonders two things: is the L tone perceptively different from the H tone? and is there a way to eliminate the ambiguity of which syllable the H tone aligns with? In his study, he wants to investigate the tones L+H* and H*, to the ends that the former tone will not appear with great frequency in Spanish, and the latter tone will appear with much greater frequency in mono-, bi- and tritonal combinations.</w:t>
-      </w:r>
-    </w:p>
-    <w:p>
-      <w:pPr>
-        <w:ind w:left="720" w:hanging="720"/>
-        <w:rPr>
-          <w:rFonts w:ascii="Times New Roman" w:hAnsi="Times New Roman" w:cs="Times New Roman"/>
-          <w:color w:val="222222"/>
-          <w:sz w:val="24"/>
-          <w:szCs w:val="24"/>
-          <w:shd w:val="clear" w:color="auto" w:fill="FFFFFF"/>
-        </w:rPr>
-      </w:pPr>
-      <w:r>
-        <w:rPr>
-          <w:rFonts w:ascii="Times New Roman" w:hAnsi="Times New Roman" w:cs="Times New Roman"/>
-          <w:color w:val="222222"/>
-          <w:sz w:val="24"/>
-          <w:szCs w:val="24"/>
-          <w:shd w:val="clear" w:color="auto" w:fill="FFFFFF"/>
-        </w:rPr>
-        <w:t>He uses two discourses from</w:t>
-      </w:r>
-      <w:r>
-        <w:rPr>
-          <w:rFonts w:ascii="Times New Roman" w:hAnsi="Times New Roman" w:cs="Times New Roman"/>
-          <w:color w:val="222222"/>
-          <w:sz w:val="24"/>
-          <w:szCs w:val="24"/>
-          <w:shd w:val="clear" w:color="auto" w:fill="FFFFFF"/>
-        </w:rPr>
-        <w:t xml:space="preserve"> two Salvadoran radio announcers, each ten minutes long. He bases tonal differences on discrimination tests done by </w:t>
-      </w:r>
-      <w:proofErr w:type="spellStart"/>
-      <w:r>
-        <w:rPr>
-          <w:rFonts w:ascii="Times New Roman" w:hAnsi="Times New Roman" w:cs="Times New Roman"/>
-          <w:color w:val="222222"/>
-          <w:sz w:val="24"/>
-          <w:szCs w:val="24"/>
-          <w:shd w:val="clear" w:color="auto" w:fill="FFFFFF"/>
-        </w:rPr>
-        <w:t>Pamies</w:t>
-      </w:r>
-      <w:proofErr w:type="spellEnd"/>
-      <w:r>
-        <w:rPr>
-          <w:rFonts w:ascii="Times New Roman" w:hAnsi="Times New Roman" w:cs="Times New Roman"/>
-          <w:color w:val="222222"/>
-          <w:sz w:val="24"/>
-          <w:szCs w:val="24"/>
-          <w:shd w:val="clear" w:color="auto" w:fill="FFFFFF"/>
-        </w:rPr>
-        <w:t xml:space="preserve"> </w:t>
-      </w:r>
-      <w:proofErr w:type="spellStart"/>
-      <w:r>
-        <w:rPr>
-          <w:rFonts w:ascii="Times New Roman" w:hAnsi="Times New Roman" w:cs="Times New Roman"/>
-          <w:color w:val="222222"/>
-          <w:sz w:val="24"/>
-          <w:szCs w:val="24"/>
-          <w:shd w:val="clear" w:color="auto" w:fill="FFFFFF"/>
-        </w:rPr>
-        <w:t>Bertrán</w:t>
-      </w:r>
-      <w:proofErr w:type="spellEnd"/>
-      <w:r>
-        <w:rPr>
-          <w:rFonts w:ascii="Times New Roman" w:hAnsi="Times New Roman" w:cs="Times New Roman"/>
-          <w:color w:val="222222"/>
-          <w:sz w:val="24"/>
-          <w:szCs w:val="24"/>
-          <w:shd w:val="clear" w:color="auto" w:fill="FFFFFF"/>
-        </w:rPr>
-        <w:t xml:space="preserve"> (2002), which finds that listeners can discriminate tone differences of 1.50 </w:t>
-      </w:r>
-      <w:proofErr w:type="spellStart"/>
-      <w:r>
-        <w:rPr>
-          <w:rFonts w:ascii="Times New Roman" w:hAnsi="Times New Roman" w:cs="Times New Roman"/>
-          <w:color w:val="222222"/>
-          <w:sz w:val="24"/>
-          <w:szCs w:val="24"/>
-          <w:shd w:val="clear" w:color="auto" w:fill="FFFFFF"/>
-        </w:rPr>
-        <w:t>st</w:t>
-      </w:r>
-      <w:r>
-        <w:rPr>
-          <w:rFonts w:ascii="Times New Roman" w:hAnsi="Times New Roman" w:cs="Times New Roman"/>
-          <w:color w:val="222222"/>
-          <w:sz w:val="24"/>
-          <w:szCs w:val="24"/>
-          <w:shd w:val="clear" w:color="auto" w:fill="FFFFFF"/>
-        </w:rPr>
-        <w:t>.</w:t>
-      </w:r>
-      <w:proofErr w:type="spellEnd"/>
-      <w:r>
-        <w:rPr>
-          <w:rFonts w:ascii="Times New Roman" w:hAnsi="Times New Roman" w:cs="Times New Roman"/>
-          <w:color w:val="222222"/>
-          <w:sz w:val="24"/>
-          <w:szCs w:val="24"/>
-          <w:shd w:val="clear" w:color="auto" w:fill="FFFFFF"/>
-        </w:rPr>
-        <w:t xml:space="preserve"> In the paper, he highlights four utterances and demonstrates tonal alignment using schemas as well as spectrograms with F0 marked. </w:t>
-      </w:r>
-    </w:p>
-    <w:p>
-      <w:pPr>
-        <w:ind w:left="720" w:hanging="720"/>
-        <w:rPr>
-          <w:rFonts w:ascii="Times New Roman" w:hAnsi="Times New Roman" w:cs="Times New Roman"/>
-          <w:color w:val="222222"/>
-          <w:sz w:val="24"/>
-          <w:szCs w:val="24"/>
-          <w:shd w:val="clear" w:color="auto" w:fill="FFFFFF"/>
-        </w:rPr>
-      </w:pPr>
-      <w:r>
-        <w:rPr>
-          <w:rFonts w:ascii="Times New Roman" w:hAnsi="Times New Roman" w:cs="Times New Roman"/>
-          <w:color w:val="222222"/>
-          <w:sz w:val="24"/>
-          <w:szCs w:val="24"/>
-          <w:shd w:val="clear" w:color="auto" w:fill="FFFFFF"/>
-        </w:rPr>
-        <w:t xml:space="preserve">Through the AM framework, he claims that tonal alignment need not be ambiguous. The tones considered by </w:t>
-      </w:r>
-      <w:proofErr w:type="spellStart"/>
-      <w:r>
-        <w:rPr>
-          <w:rFonts w:ascii="Times New Roman" w:hAnsi="Times New Roman" w:cs="Times New Roman"/>
-          <w:color w:val="222222"/>
-          <w:sz w:val="24"/>
-          <w:szCs w:val="24"/>
-          <w:shd w:val="clear" w:color="auto" w:fill="FFFFFF"/>
-        </w:rPr>
-        <w:t>Hualde</w:t>
-      </w:r>
-      <w:proofErr w:type="spellEnd"/>
-      <w:r>
-        <w:rPr>
-          <w:rFonts w:ascii="Times New Roman" w:hAnsi="Times New Roman" w:cs="Times New Roman"/>
-          <w:color w:val="222222"/>
-          <w:sz w:val="24"/>
-          <w:szCs w:val="24"/>
-          <w:shd w:val="clear" w:color="auto" w:fill="FFFFFF"/>
-        </w:rPr>
-        <w:t xml:space="preserve"> were not found through this framework. He claims that his study presents tonal alignment through both phonetic and phonological means, but I do not understand the phonological side of this study. Possibly the fact that he’s using lexical stress to anchor the nuclear tone, and using the threshold found by </w:t>
-      </w:r>
-      <w:proofErr w:type="spellStart"/>
-      <w:r>
-        <w:rPr>
-          <w:rFonts w:ascii="Times New Roman" w:hAnsi="Times New Roman" w:cs="Times New Roman"/>
-          <w:color w:val="222222"/>
-          <w:sz w:val="24"/>
-          <w:szCs w:val="24"/>
-          <w:shd w:val="clear" w:color="auto" w:fill="FFFFFF"/>
-        </w:rPr>
-        <w:t>Bertrán</w:t>
-      </w:r>
-      <w:proofErr w:type="spellEnd"/>
-      <w:r>
-        <w:rPr>
-          <w:rFonts w:ascii="Times New Roman" w:hAnsi="Times New Roman" w:cs="Times New Roman"/>
-          <w:color w:val="222222"/>
-          <w:sz w:val="24"/>
-          <w:szCs w:val="24"/>
-          <w:shd w:val="clear" w:color="auto" w:fill="FFFFFF"/>
-        </w:rPr>
-        <w:t xml:space="preserve"> to determine when tones differ?</w:t>
-      </w:r>
-    </w:p>
-    <w:p>
-      <w:pPr>
-        <w:ind w:left="720" w:hanging="720"/>
-        <w:rPr>
-          <w:rFonts w:ascii="Times New Roman" w:hAnsi="Times New Roman" w:cs="Times New Roman"/>
           <w:b/>
           <w:bCs/>
           <w:color w:val="0000FF"/>
@@ -2926,6 +2575,7 @@
           <w:szCs w:val="24"/>
           <w:shd w:val="clear" w:color="auto" w:fill="FFFFFF"/>
         </w:rPr>
+        <w:lastRenderedPageBreak/>
         <w:t xml:space="preserve">Toledo, G. (2000). </w:t>
       </w:r>
       <w:proofErr w:type="spellStart"/>
@@ -3084,6 +2734,7 @@
         </w:rPr>
         <w:t xml:space="preserve"> </w:t>
       </w:r>
+      <w:bookmarkEnd w:id="0"/>
     </w:p>
     <w:sectPr>
       <w:pgSz w:w="12240" w:h="15840"/>

</xml_diff>

<commit_message>
Added summary for enbe2008, a study on intonation differences by age & gender in Buenos Aires Spanish. I'm going to look for intonation studies near El Salvador now (Mariapaola told me that there might be a little bit on Nicaraguan Spanish, someone had told her).
</commit_message>
<xml_diff>
--- a/docs/Reading List.docx
+++ b/docs/Reading List.docx
@@ -1,6 +1,6 @@
 
 <file path=word/document.xml><?xml version="1.0" encoding="utf-8"?>
-<w:document xmlns:wpc="http://schemas.microsoft.com/office/word/2010/wordprocessingCanvas" xmlns:cx="http://schemas.microsoft.com/office/drawing/2014/chartex" xmlns:cx1="http://schemas.microsoft.com/office/drawing/2015/9/8/chartex" xmlns:cx2="http://schemas.microsoft.com/office/drawing/2015/10/21/chartex" xmlns:cx3="http://schemas.microsoft.com/office/drawing/2016/5/9/chartex" xmlns:cx4="http://schemas.microsoft.com/office/drawing/2016/5/10/chartex" xmlns:cx5="http://schemas.microsoft.com/office/drawing/2016/5/11/chartex" xmlns:cx6="http://schemas.microsoft.com/office/drawing/2016/5/12/chartex" xmlns:cx7="http://schemas.microsoft.com/office/drawing/2016/5/13/chartex" xmlns:cx8="http://schemas.microsoft.com/office/drawing/2016/5/14/chartex" xmlns:mc="http://schemas.openxmlformats.org/markup-compatibility/2006" xmlns:aink="http://schemas.microsoft.com/office/drawing/2016/ink" xmlns:am3d="http://schemas.microsoft.com/office/drawing/2017/model3d" xmlns:o="urn:schemas-microsoft-com:office:office" xmlns:r="http://schemas.openxmlformats.org/officeDocument/2006/relationships" xmlns:m="http://schemas.openxmlformats.org/officeDocument/2006/math" xmlns:v="urn:schemas-microsoft-com:vml" xmlns:wp14="http://schemas.microsoft.com/office/word/2010/wordprocessingDrawing" xmlns:wp="http://schemas.openxmlformats.org/drawingml/2006/wordprocessingDrawing" xmlns:w10="urn:schemas-microsoft-com:office:word" xmlns:w="http://schemas.openxmlformats.org/wordprocessingml/2006/main" xmlns:w14="http://schemas.microsoft.com/office/word/2010/wordml" xmlns:w15="http://schemas.microsoft.com/office/word/2012/wordml" xmlns:w16cid="http://schemas.microsoft.com/office/word/2016/wordml/cid" xmlns:w16se="http://schemas.microsoft.com/office/word/2015/wordml/symex" xmlns:wpg="http://schemas.microsoft.com/office/word/2010/wordprocessingGroup" xmlns:wpi="http://schemas.microsoft.com/office/word/2010/wordprocessingInk" xmlns:wne="http://schemas.microsoft.com/office/word/2006/wordml" xmlns:wps="http://schemas.microsoft.com/office/word/2010/wordprocessingShape" mc:Ignorable="w14 w15 w16se w16cid wp14">
+<w:document xmlns:wpc="http://schemas.microsoft.com/office/word/2010/wordprocessingCanvas" xmlns:cx="http://schemas.microsoft.com/office/drawing/2014/chartex" xmlns:cx1="http://schemas.microsoft.com/office/drawing/2015/9/8/chartex" xmlns:cx2="http://schemas.microsoft.com/office/drawing/2015/10/21/chartex" xmlns:cx3="http://schemas.microsoft.com/office/drawing/2016/5/9/chartex" xmlns:cx4="http://schemas.microsoft.com/office/drawing/2016/5/10/chartex" xmlns:cx5="http://schemas.microsoft.com/office/drawing/2016/5/11/chartex" xmlns:cx6="http://schemas.microsoft.com/office/drawing/2016/5/12/chartex" xmlns:cx7="http://schemas.microsoft.com/office/drawing/2016/5/13/chartex" xmlns:cx8="http://schemas.microsoft.com/office/drawing/2016/5/14/chartex" xmlns:mc="http://schemas.openxmlformats.org/markup-compatibility/2006" xmlns:aink="http://schemas.microsoft.com/office/drawing/2016/ink" xmlns:am3d="http://schemas.microsoft.com/office/drawing/2017/model3d" xmlns:o="urn:schemas-microsoft-com:office:office" xmlns:r="http://schemas.openxmlformats.org/officeDocument/2006/relationships" xmlns:m="http://schemas.openxmlformats.org/officeDocument/2006/math" xmlns:v="urn:schemas-microsoft-com:vml" xmlns:wp14="http://schemas.microsoft.com/office/word/2010/wordprocessingDrawing" xmlns:wp="http://schemas.openxmlformats.org/drawingml/2006/wordprocessingDrawing" xmlns:w10="urn:schemas-microsoft-com:office:word" xmlns:w="http://schemas.openxmlformats.org/wordprocessingml/2006/main" xmlns:w14="http://schemas.microsoft.com/office/word/2010/wordml" xmlns:w15="http://schemas.microsoft.com/office/word/2012/wordml" xmlns:w16cex="http://schemas.microsoft.com/office/word/2018/wordml/cex" xmlns:w16cid="http://schemas.microsoft.com/office/word/2016/wordml/cid" xmlns:w16="http://schemas.microsoft.com/office/word/2018/wordml" xmlns:w16se="http://schemas.microsoft.com/office/word/2015/wordml/symex" xmlns:wpg="http://schemas.microsoft.com/office/word/2010/wordprocessingGroup" xmlns:wpi="http://schemas.microsoft.com/office/word/2010/wordprocessingInk" xmlns:wne="http://schemas.microsoft.com/office/word/2006/wordml" xmlns:wps="http://schemas.microsoft.com/office/word/2010/wordprocessingShape" mc:Ignorable="w14 w15 w16se w16cid w16 w16cex wp14">
   <w:body>
     <w:p>
       <w:pPr>
@@ -14,7 +14,6 @@
           <w:szCs w:val="24"/>
         </w:rPr>
       </w:pPr>
-      <w:bookmarkStart w:id="0" w:name="_GoBack"/>
       <w:r>
         <w:rPr>
           <w:rFonts w:ascii="Times New Roman" w:eastAsia="Times New Roman" w:hAnsi="Times New Roman" w:cs="Times New Roman"/>
@@ -2017,29 +2016,25 @@
         <w:ind w:left="720" w:hanging="720"/>
         <w:rPr>
           <w:rFonts w:ascii="Times New Roman" w:hAnsi="Times New Roman" w:cs="Times New Roman"/>
-          <w:b/>
-          <w:bCs/>
-          <w:sz w:val="24"/>
-          <w:szCs w:val="24"/>
-        </w:rPr>
-      </w:pPr>
-      <w:r>
-        <w:rPr>
-          <w:rFonts w:ascii="Times New Roman" w:hAnsi="Times New Roman" w:cs="Times New Roman"/>
-          <w:b/>
-          <w:bCs/>
-          <w:color w:val="222222"/>
-          <w:sz w:val="24"/>
-          <w:szCs w:val="24"/>
-          <w:shd w:val="clear" w:color="auto" w:fill="FFFFFF"/>
-        </w:rPr>
-        <w:t>Rao, Rajiv. "Deaccenting in spontaneous speech in Barcelona Spanish." </w:t>
-      </w:r>
-      <w:r>
-        <w:rPr>
-          <w:rFonts w:ascii="Times New Roman" w:hAnsi="Times New Roman" w:cs="Times New Roman"/>
-          <w:b/>
-          <w:bCs/>
+          <w:color w:val="222222"/>
+          <w:sz w:val="24"/>
+          <w:szCs w:val="24"/>
+          <w:shd w:val="clear" w:color="auto" w:fill="FFFFFF"/>
+        </w:rPr>
+      </w:pPr>
+      <w:r>
+        <w:rPr>
+          <w:rFonts w:ascii="Times New Roman" w:hAnsi="Times New Roman" w:cs="Times New Roman"/>
+          <w:color w:val="222222"/>
+          <w:sz w:val="24"/>
+          <w:szCs w:val="24"/>
+          <w:shd w:val="clear" w:color="auto" w:fill="FFFFFF"/>
+        </w:rPr>
+        <w:t>Rao, Rajiv. "Final lengthening and pause duration in three dialects of Spanish." </w:t>
+      </w:r>
+      <w:r>
+        <w:rPr>
+          <w:rFonts w:ascii="Times New Roman" w:hAnsi="Times New Roman" w:cs="Times New Roman"/>
           <w:i/>
           <w:iCs/>
           <w:color w:val="222222"/>
@@ -2047,152 +2042,41 @@
           <w:szCs w:val="24"/>
           <w:shd w:val="clear" w:color="auto" w:fill="FFFFFF"/>
         </w:rPr>
-        <w:t>Studies in Hispanic and Lusophone Linguistics</w:t>
-      </w:r>
-      <w:r>
-        <w:rPr>
-          <w:rFonts w:ascii="Times New Roman" w:hAnsi="Times New Roman" w:cs="Times New Roman"/>
-          <w:b/>
-          <w:bCs/>
-          <w:color w:val="222222"/>
-          <w:sz w:val="24"/>
-          <w:szCs w:val="24"/>
-          <w:shd w:val="clear" w:color="auto" w:fill="FFFFFF"/>
-        </w:rPr>
-        <w:t xml:space="preserve"> 2.1 (2009): 31-76. </w:t>
+        <w:t>Selected proceedings of the 4th Conference on Laboratory Approaches to Spanish Phonology</w:t>
+      </w:r>
+      <w:r>
+        <w:rPr>
+          <w:rFonts w:ascii="Times New Roman" w:hAnsi="Times New Roman" w:cs="Times New Roman"/>
+          <w:color w:val="222222"/>
+          <w:sz w:val="24"/>
+          <w:szCs w:val="24"/>
+          <w:shd w:val="clear" w:color="auto" w:fill="FFFFFF"/>
+        </w:rPr>
+        <w:t xml:space="preserve">. Somerville, MA: </w:t>
+      </w:r>
+      <w:proofErr w:type="spellStart"/>
+      <w:r>
+        <w:rPr>
+          <w:rFonts w:ascii="Times New Roman" w:hAnsi="Times New Roman" w:cs="Times New Roman"/>
+          <w:color w:val="222222"/>
+          <w:sz w:val="24"/>
+          <w:szCs w:val="24"/>
+          <w:shd w:val="clear" w:color="auto" w:fill="FFFFFF"/>
+        </w:rPr>
+        <w:t>Cascadilla</w:t>
+      </w:r>
+      <w:proofErr w:type="spellEnd"/>
+      <w:r>
+        <w:rPr>
+          <w:rFonts w:ascii="Times New Roman" w:hAnsi="Times New Roman" w:cs="Times New Roman"/>
+          <w:color w:val="222222"/>
+          <w:sz w:val="24"/>
+          <w:szCs w:val="24"/>
+          <w:shd w:val="clear" w:color="auto" w:fill="FFFFFF"/>
+        </w:rPr>
+        <w:t xml:space="preserve"> Proceedings Project, 2010. </w:t>
       </w:r>
       <w:hyperlink r:id="rId21" w:history="1">
-        <w:r>
-          <w:rPr>
-            <w:rStyle w:val="Hyperlink"/>
-            <w:rFonts w:ascii="Times New Roman" w:hAnsi="Times New Roman" w:cs="Times New Roman"/>
-            <w:b/>
-            <w:bCs/>
-            <w:sz w:val="24"/>
-            <w:szCs w:val="24"/>
-          </w:rPr>
-          <w:t>https://www.degruyter.com/view/j/shll.2009.2.issue-1/shll-2009-1035/shll-2009-1035.xml</w:t>
-        </w:r>
-      </w:hyperlink>
-    </w:p>
-    <w:p>
-      <w:pPr>
-        <w:ind w:left="720" w:hanging="720"/>
-        <w:rPr>
-          <w:rFonts w:ascii="Times New Roman" w:hAnsi="Times New Roman" w:cs="Times New Roman"/>
-          <w:b/>
-          <w:bCs/>
-          <w:color w:val="222222"/>
-          <w:sz w:val="24"/>
-          <w:szCs w:val="24"/>
-          <w:shd w:val="clear" w:color="auto" w:fill="FFFFFF"/>
-        </w:rPr>
-      </w:pPr>
-      <w:r>
-        <w:rPr>
-          <w:rFonts w:ascii="Times New Roman" w:hAnsi="Times New Roman" w:cs="Times New Roman"/>
-          <w:b/>
-          <w:bCs/>
-          <w:color w:val="222222"/>
-          <w:sz w:val="24"/>
-          <w:szCs w:val="24"/>
-          <w:shd w:val="clear" w:color="auto" w:fill="FFFFFF"/>
-        </w:rPr>
-        <w:t>Rao, Rajiv. "Effects on deaccenting in two speech styles of Barcelona Spanish." </w:t>
-      </w:r>
-      <w:r>
-        <w:rPr>
-          <w:rFonts w:ascii="Times New Roman" w:hAnsi="Times New Roman" w:cs="Times New Roman"/>
-          <w:b/>
-          <w:bCs/>
-          <w:i/>
-          <w:iCs/>
-          <w:color w:val="222222"/>
-          <w:sz w:val="24"/>
-          <w:szCs w:val="24"/>
-          <w:shd w:val="clear" w:color="auto" w:fill="FFFFFF"/>
-        </w:rPr>
-        <w:t>WECOL 2007</w:t>
-      </w:r>
-      <w:r>
-        <w:rPr>
-          <w:rFonts w:ascii="Times New Roman" w:hAnsi="Times New Roman" w:cs="Times New Roman"/>
-          <w:b/>
-          <w:bCs/>
-          <w:color w:val="222222"/>
-          <w:sz w:val="24"/>
-          <w:szCs w:val="24"/>
-          <w:shd w:val="clear" w:color="auto" w:fill="FFFFFF"/>
-        </w:rPr>
-        <w:t xml:space="preserve"> (2007): 202. </w:t>
-      </w:r>
-    </w:p>
-    <w:p>
-      <w:pPr>
-        <w:ind w:left="720" w:hanging="720"/>
-        <w:rPr>
-          <w:rFonts w:ascii="Times New Roman" w:hAnsi="Times New Roman" w:cs="Times New Roman"/>
-          <w:color w:val="222222"/>
-          <w:sz w:val="24"/>
-          <w:szCs w:val="24"/>
-          <w:shd w:val="clear" w:color="auto" w:fill="FFFFFF"/>
-        </w:rPr>
-      </w:pPr>
-      <w:r>
-        <w:rPr>
-          <w:rFonts w:ascii="Times New Roman" w:hAnsi="Times New Roman" w:cs="Times New Roman"/>
-          <w:color w:val="222222"/>
-          <w:sz w:val="24"/>
-          <w:szCs w:val="24"/>
-          <w:shd w:val="clear" w:color="auto" w:fill="FFFFFF"/>
-        </w:rPr>
-        <w:t>Rao, Rajiv. "Final lengthening and pause duration in three dialects of Spanish." </w:t>
-      </w:r>
-      <w:r>
-        <w:rPr>
-          <w:rFonts w:ascii="Times New Roman" w:hAnsi="Times New Roman" w:cs="Times New Roman"/>
-          <w:i/>
-          <w:iCs/>
-          <w:color w:val="222222"/>
-          <w:sz w:val="24"/>
-          <w:szCs w:val="24"/>
-          <w:shd w:val="clear" w:color="auto" w:fill="FFFFFF"/>
-        </w:rPr>
-        <w:t>Selected proceedings of the 4th Conference on Laboratory Approaches to Spanish Phonology</w:t>
-      </w:r>
-      <w:r>
-        <w:rPr>
-          <w:rFonts w:ascii="Times New Roman" w:hAnsi="Times New Roman" w:cs="Times New Roman"/>
-          <w:color w:val="222222"/>
-          <w:sz w:val="24"/>
-          <w:szCs w:val="24"/>
-          <w:shd w:val="clear" w:color="auto" w:fill="FFFFFF"/>
-        </w:rPr>
-        <w:t xml:space="preserve">. Somerville, MA: </w:t>
-      </w:r>
-      <w:proofErr w:type="spellStart"/>
-      <w:r>
-        <w:rPr>
-          <w:rFonts w:ascii="Times New Roman" w:hAnsi="Times New Roman" w:cs="Times New Roman"/>
-          <w:color w:val="222222"/>
-          <w:sz w:val="24"/>
-          <w:szCs w:val="24"/>
-          <w:shd w:val="clear" w:color="auto" w:fill="FFFFFF"/>
-        </w:rPr>
-        <w:t>Cascadilla</w:t>
-      </w:r>
-      <w:proofErr w:type="spellEnd"/>
-      <w:r>
-        <w:rPr>
-          <w:rFonts w:ascii="Times New Roman" w:hAnsi="Times New Roman" w:cs="Times New Roman"/>
-          <w:color w:val="222222"/>
-          <w:sz w:val="24"/>
-          <w:szCs w:val="24"/>
-          <w:shd w:val="clear" w:color="auto" w:fill="FFFFFF"/>
-        </w:rPr>
-        <w:t xml:space="preserve"> Proceedings Project, 2010. </w:t>
-      </w:r>
-      <w:hyperlink r:id="rId22" w:history="1">
         <w:r>
           <w:rPr>
             <w:rStyle w:val="Hyperlink"/>
@@ -2220,17 +2104,13 @@
         <w:ind w:left="720" w:hanging="720"/>
         <w:rPr>
           <w:rFonts w:ascii="Times New Roman" w:hAnsi="Times New Roman" w:cs="Times New Roman"/>
-          <w:b/>
-          <w:bCs/>
-          <w:sz w:val="24"/>
-          <w:szCs w:val="24"/>
-        </w:rPr>
-      </w:pPr>
-      <w:r>
-        <w:rPr>
-          <w:rFonts w:ascii="Times New Roman" w:hAnsi="Times New Roman" w:cs="Times New Roman"/>
-          <w:b/>
-          <w:bCs/>
+          <w:sz w:val="24"/>
+          <w:szCs w:val="24"/>
+        </w:rPr>
+      </w:pPr>
+      <w:r>
+        <w:rPr>
+          <w:rFonts w:ascii="Times New Roman" w:hAnsi="Times New Roman" w:cs="Times New Roman"/>
           <w:color w:val="222222"/>
           <w:sz w:val="24"/>
           <w:szCs w:val="24"/>
@@ -2241,8 +2121,6 @@
       <w:r>
         <w:rPr>
           <w:rFonts w:ascii="Times New Roman" w:hAnsi="Times New Roman" w:cs="Times New Roman"/>
-          <w:b/>
-          <w:bCs/>
           <w:i/>
           <w:iCs/>
           <w:color w:val="222222"/>
@@ -2255,8 +2133,6 @@
       <w:r>
         <w:rPr>
           <w:rFonts w:ascii="Times New Roman" w:hAnsi="Times New Roman" w:cs="Times New Roman"/>
-          <w:b/>
-          <w:bCs/>
           <w:color w:val="222222"/>
           <w:sz w:val="24"/>
           <w:szCs w:val="24"/>
@@ -2264,13 +2140,11 @@
         </w:rPr>
         <w:t xml:space="preserve">. 2006. </w:t>
       </w:r>
-      <w:hyperlink r:id="rId23" w:history="1">
+      <w:hyperlink r:id="rId22" w:history="1">
         <w:r>
           <w:rPr>
             <w:rStyle w:val="Hyperlink"/>
             <w:rFonts w:ascii="Times New Roman" w:hAnsi="Times New Roman" w:cs="Times New Roman"/>
-            <w:b/>
-            <w:bCs/>
             <w:sz w:val="24"/>
             <w:szCs w:val="24"/>
           </w:rPr>
@@ -2538,7 +2412,7 @@
         </w:rPr>
         <w:t xml:space="preserve"> 25 (2007): 579-588. </w:t>
       </w:r>
-      <w:hyperlink r:id="rId24" w:history="1">
+      <w:hyperlink r:id="rId23" w:history="1">
         <w:r>
           <w:rPr>
             <w:rStyle w:val="Hyperlink"/>
@@ -2565,17 +2439,17 @@
           <w:shd w:val="clear" w:color="auto" w:fill="FFFFFF"/>
         </w:rPr>
       </w:pPr>
-      <w:r>
-        <w:rPr>
-          <w:rFonts w:ascii="Times New Roman" w:hAnsi="Times New Roman" w:cs="Times New Roman"/>
-          <w:b/>
-          <w:bCs/>
-          <w:color w:val="222222"/>
-          <w:sz w:val="24"/>
-          <w:szCs w:val="24"/>
-          <w:shd w:val="clear" w:color="auto" w:fill="FFFFFF"/>
-        </w:rPr>
-        <w:lastRenderedPageBreak/>
+      <w:bookmarkStart w:id="0" w:name="_GoBack"/>
+      <w:r>
+        <w:rPr>
+          <w:rFonts w:ascii="Times New Roman" w:hAnsi="Times New Roman" w:cs="Times New Roman"/>
+          <w:b/>
+          <w:bCs/>
+          <w:color w:val="222222"/>
+          <w:sz w:val="24"/>
+          <w:szCs w:val="24"/>
+          <w:shd w:val="clear" w:color="auto" w:fill="FFFFFF"/>
+        </w:rPr>
         <w:t xml:space="preserve">Toledo, G. (2000). </w:t>
       </w:r>
       <w:proofErr w:type="spellStart"/>
@@ -2708,7 +2582,7 @@
         </w:rPr>
         <w:t xml:space="preserve">, 001-20. </w:t>
       </w:r>
-      <w:hyperlink r:id="rId25" w:history="1">
+      <w:hyperlink r:id="rId24" w:history="1">
         <w:r>
           <w:rPr>
             <w:rStyle w:val="Hyperlink"/>
@@ -2747,7 +2621,7 @@
 </file>
 
 <file path=word/numbering.xml><?xml version="1.0" encoding="utf-8"?>
-<w:numbering xmlns:wpc="http://schemas.microsoft.com/office/word/2010/wordprocessingCanvas" xmlns:cx="http://schemas.microsoft.com/office/drawing/2014/chartex" xmlns:cx1="http://schemas.microsoft.com/office/drawing/2015/9/8/chartex" xmlns:cx2="http://schemas.microsoft.com/office/drawing/2015/10/21/chartex" xmlns:cx3="http://schemas.microsoft.com/office/drawing/2016/5/9/chartex" xmlns:cx4="http://schemas.microsoft.com/office/drawing/2016/5/10/chartex" xmlns:cx5="http://schemas.microsoft.com/office/drawing/2016/5/11/chartex" xmlns:cx6="http://schemas.microsoft.com/office/drawing/2016/5/12/chartex" xmlns:cx7="http://schemas.microsoft.com/office/drawing/2016/5/13/chartex" xmlns:cx8="http://schemas.microsoft.com/office/drawing/2016/5/14/chartex" xmlns:mc="http://schemas.openxmlformats.org/markup-compatibility/2006" xmlns:aink="http://schemas.microsoft.com/office/drawing/2016/ink" xmlns:am3d="http://schemas.microsoft.com/office/drawing/2017/model3d" xmlns:o="urn:schemas-microsoft-com:office:office" xmlns:r="http://schemas.openxmlformats.org/officeDocument/2006/relationships" xmlns:m="http://schemas.openxmlformats.org/officeDocument/2006/math" xmlns:v="urn:schemas-microsoft-com:vml" xmlns:wp14="http://schemas.microsoft.com/office/word/2010/wordprocessingDrawing" xmlns:wp="http://schemas.openxmlformats.org/drawingml/2006/wordprocessingDrawing" xmlns:w10="urn:schemas-microsoft-com:office:word" xmlns:w="http://schemas.openxmlformats.org/wordprocessingml/2006/main" xmlns:w14="http://schemas.microsoft.com/office/word/2010/wordml" xmlns:w15="http://schemas.microsoft.com/office/word/2012/wordml" xmlns:w16cid="http://schemas.microsoft.com/office/word/2016/wordml/cid" xmlns:w16se="http://schemas.microsoft.com/office/word/2015/wordml/symex" xmlns:wpg="http://schemas.microsoft.com/office/word/2010/wordprocessingGroup" xmlns:wpi="http://schemas.microsoft.com/office/word/2010/wordprocessingInk" xmlns:wne="http://schemas.microsoft.com/office/word/2006/wordml" xmlns:wps="http://schemas.microsoft.com/office/word/2010/wordprocessingShape" mc:Ignorable="w14 w15 w16se w16cid wp14">
+<w:numbering xmlns:wpc="http://schemas.microsoft.com/office/word/2010/wordprocessingCanvas" xmlns:cx="http://schemas.microsoft.com/office/drawing/2014/chartex" xmlns:cx1="http://schemas.microsoft.com/office/drawing/2015/9/8/chartex" xmlns:cx2="http://schemas.microsoft.com/office/drawing/2015/10/21/chartex" xmlns:cx3="http://schemas.microsoft.com/office/drawing/2016/5/9/chartex" xmlns:cx4="http://schemas.microsoft.com/office/drawing/2016/5/10/chartex" xmlns:cx5="http://schemas.microsoft.com/office/drawing/2016/5/11/chartex" xmlns:cx6="http://schemas.microsoft.com/office/drawing/2016/5/12/chartex" xmlns:cx7="http://schemas.microsoft.com/office/drawing/2016/5/13/chartex" xmlns:cx8="http://schemas.microsoft.com/office/drawing/2016/5/14/chartex" xmlns:mc="http://schemas.openxmlformats.org/markup-compatibility/2006" xmlns:aink="http://schemas.microsoft.com/office/drawing/2016/ink" xmlns:am3d="http://schemas.microsoft.com/office/drawing/2017/model3d" xmlns:o="urn:schemas-microsoft-com:office:office" xmlns:r="http://schemas.openxmlformats.org/officeDocument/2006/relationships" xmlns:m="http://schemas.openxmlformats.org/officeDocument/2006/math" xmlns:v="urn:schemas-microsoft-com:vml" xmlns:wp14="http://schemas.microsoft.com/office/word/2010/wordprocessingDrawing" xmlns:wp="http://schemas.openxmlformats.org/drawingml/2006/wordprocessingDrawing" xmlns:w10="urn:schemas-microsoft-com:office:word" xmlns:w="http://schemas.openxmlformats.org/wordprocessingml/2006/main" xmlns:w14="http://schemas.microsoft.com/office/word/2010/wordml" xmlns:w15="http://schemas.microsoft.com/office/word/2012/wordml" xmlns:w16cex="http://schemas.microsoft.com/office/word/2018/wordml/cex" xmlns:w16cid="http://schemas.microsoft.com/office/word/2016/wordml/cid" xmlns:w16="http://schemas.microsoft.com/office/word/2018/wordml" xmlns:w16se="http://schemas.microsoft.com/office/word/2015/wordml/symex" xmlns:wpg="http://schemas.microsoft.com/office/word/2010/wordprocessingGroup" xmlns:wpi="http://schemas.microsoft.com/office/word/2010/wordprocessingInk" xmlns:wne="http://schemas.microsoft.com/office/word/2006/wordml" xmlns:wps="http://schemas.microsoft.com/office/word/2010/wordprocessingShape" mc:Ignorable="w14 w15 w16se w16cid w16 w16cex wp14">
   <w:abstractNum w:abstractNumId="0" w15:restartNumberingAfterBreak="0">
     <w:nsid w:val="372539CA"/>
     <w:multiLevelType w:val="multilevel"/>
@@ -3261,7 +3135,7 @@
 </file>
 
 <file path=word/styles.xml><?xml version="1.0" encoding="utf-8"?>
-<w:styles xmlns:mc="http://schemas.openxmlformats.org/markup-compatibility/2006" xmlns:r="http://schemas.openxmlformats.org/officeDocument/2006/relationships" xmlns:w="http://schemas.openxmlformats.org/wordprocessingml/2006/main" xmlns:w14="http://schemas.microsoft.com/office/word/2010/wordml" xmlns:w15="http://schemas.microsoft.com/office/word/2012/wordml" xmlns:w16cid="http://schemas.microsoft.com/office/word/2016/wordml/cid" xmlns:w16se="http://schemas.microsoft.com/office/word/2015/wordml/symex" mc:Ignorable="w14 w15 w16se w16cid">
+<w:styles xmlns:mc="http://schemas.openxmlformats.org/markup-compatibility/2006" xmlns:r="http://schemas.openxmlformats.org/officeDocument/2006/relationships" xmlns:w="http://schemas.openxmlformats.org/wordprocessingml/2006/main" xmlns:w14="http://schemas.microsoft.com/office/word/2010/wordml" xmlns:w15="http://schemas.microsoft.com/office/word/2012/wordml" xmlns:w16cex="http://schemas.microsoft.com/office/word/2018/wordml/cex" xmlns:w16cid="http://schemas.microsoft.com/office/word/2016/wordml/cid" xmlns:w16="http://schemas.microsoft.com/office/word/2018/wordml" xmlns:w16se="http://schemas.microsoft.com/office/word/2015/wordml/symex" mc:Ignorable="w14 w15 w16se w16cid w16 w16cex">
   <w:docDefaults>
     <w:rPrDefault>
       <w:rPr>

</xml_diff>

<commit_message>
Completed Chappell 2013 summary & added pdf. She documents Nicaraguan Spanish & compares it to Caribbean varieties (Dominican & Puerto Rican). This paper will be useful given that Salvador is close to Nicaragua & can be compared to N, D, and PR varieties.
</commit_message>
<xml_diff>
--- a/docs/Reading List.docx
+++ b/docs/Reading List.docx
@@ -169,17 +169,13 @@
         <w:ind w:left="720" w:hanging="720"/>
         <w:rPr>
           <w:rFonts w:ascii="Times New Roman" w:hAnsi="Times New Roman" w:cs="Times New Roman"/>
-          <w:b/>
-          <w:bCs/>
-          <w:sz w:val="24"/>
-          <w:szCs w:val="24"/>
-        </w:rPr>
-      </w:pPr>
-      <w:r>
-        <w:rPr>
-          <w:rFonts w:ascii="Times New Roman" w:hAnsi="Times New Roman" w:cs="Times New Roman"/>
-          <w:b/>
-          <w:bCs/>
+          <w:sz w:val="24"/>
+          <w:szCs w:val="24"/>
+        </w:rPr>
+      </w:pPr>
+      <w:r>
+        <w:rPr>
+          <w:rFonts w:ascii="Times New Roman" w:hAnsi="Times New Roman" w:cs="Times New Roman"/>
           <w:sz w:val="24"/>
           <w:szCs w:val="24"/>
         </w:rPr>
@@ -189,8 +185,6 @@
       <w:r>
         <w:rPr>
           <w:rFonts w:ascii="Times New Roman" w:hAnsi="Times New Roman" w:cs="Times New Roman"/>
-          <w:b/>
-          <w:bCs/>
           <w:sz w:val="24"/>
           <w:szCs w:val="24"/>
         </w:rPr>
@@ -200,8 +194,6 @@
       <w:r>
         <w:rPr>
           <w:rFonts w:ascii="Times New Roman" w:hAnsi="Times New Roman" w:cs="Times New Roman"/>
-          <w:b/>
-          <w:bCs/>
           <w:sz w:val="24"/>
           <w:szCs w:val="24"/>
         </w:rPr>
@@ -212,8 +204,6 @@
           <w:rPr>
             <w:rStyle w:val="Hyperlink"/>
             <w:rFonts w:ascii="Times New Roman" w:hAnsi="Times New Roman" w:cs="Times New Roman"/>
-            <w:b/>
-            <w:bCs/>
             <w:sz w:val="24"/>
             <w:szCs w:val="24"/>
           </w:rPr>
@@ -1701,17 +1691,13 @@
         <w:ind w:left="720" w:hanging="720"/>
         <w:rPr>
           <w:rFonts w:ascii="Times New Roman" w:hAnsi="Times New Roman" w:cs="Times New Roman"/>
-          <w:b/>
-          <w:bCs/>
-          <w:sz w:val="24"/>
-          <w:szCs w:val="24"/>
-        </w:rPr>
-      </w:pPr>
-      <w:r>
-        <w:rPr>
-          <w:rFonts w:ascii="Times New Roman" w:hAnsi="Times New Roman" w:cs="Times New Roman"/>
-          <w:b/>
-          <w:bCs/>
+          <w:sz w:val="24"/>
+          <w:szCs w:val="24"/>
+        </w:rPr>
+      </w:pPr>
+      <w:r>
+        <w:rPr>
+          <w:rFonts w:ascii="Times New Roman" w:hAnsi="Times New Roman" w:cs="Times New Roman"/>
           <w:sz w:val="24"/>
           <w:szCs w:val="24"/>
         </w:rPr>
@@ -1721,8 +1707,6 @@
       <w:r>
         <w:rPr>
           <w:rFonts w:ascii="Times New Roman" w:hAnsi="Times New Roman" w:cs="Times New Roman"/>
-          <w:b/>
-          <w:bCs/>
           <w:sz w:val="24"/>
           <w:szCs w:val="24"/>
         </w:rPr>
@@ -1732,8 +1716,6 @@
       <w:r>
         <w:rPr>
           <w:rFonts w:ascii="Times New Roman" w:hAnsi="Times New Roman" w:cs="Times New Roman"/>
-          <w:b/>
-          <w:bCs/>
           <w:sz w:val="24"/>
           <w:szCs w:val="24"/>
         </w:rPr>
@@ -1743,8 +1725,6 @@
       <w:r>
         <w:rPr>
           <w:rFonts w:ascii="Times New Roman" w:hAnsi="Times New Roman" w:cs="Times New Roman"/>
-          <w:b/>
-          <w:bCs/>
           <w:sz w:val="24"/>
           <w:szCs w:val="24"/>
         </w:rPr>
@@ -1754,8 +1734,6 @@
       <w:r>
         <w:rPr>
           <w:rFonts w:ascii="Times New Roman" w:hAnsi="Times New Roman" w:cs="Times New Roman"/>
-          <w:b/>
-          <w:bCs/>
           <w:sz w:val="24"/>
           <w:szCs w:val="24"/>
         </w:rPr>
@@ -1764,8 +1742,6 @@
       <w:r>
         <w:rPr>
           <w:rFonts w:ascii="Times New Roman" w:hAnsi="Times New Roman" w:cs="Times New Roman"/>
-          <w:b/>
-          <w:bCs/>
           <w:i/>
           <w:iCs/>
           <w:sz w:val="24"/>
@@ -1777,8 +1753,6 @@
       <w:r>
         <w:rPr>
           <w:rFonts w:ascii="Times New Roman" w:hAnsi="Times New Roman" w:cs="Times New Roman"/>
-          <w:b/>
-          <w:bCs/>
           <w:i/>
           <w:iCs/>
           <w:sz w:val="24"/>
@@ -1790,8 +1764,6 @@
       <w:r>
         <w:rPr>
           <w:rFonts w:ascii="Times New Roman" w:hAnsi="Times New Roman" w:cs="Times New Roman"/>
-          <w:b/>
-          <w:bCs/>
           <w:i/>
           <w:iCs/>
           <w:sz w:val="24"/>
@@ -1803,8 +1775,6 @@
       <w:r>
         <w:rPr>
           <w:rFonts w:ascii="Times New Roman" w:hAnsi="Times New Roman" w:cs="Times New Roman"/>
-          <w:b/>
-          <w:bCs/>
           <w:i/>
           <w:iCs/>
           <w:sz w:val="24"/>
@@ -1816,8 +1786,6 @@
       <w:r>
         <w:rPr>
           <w:rFonts w:ascii="Times New Roman" w:hAnsi="Times New Roman" w:cs="Times New Roman"/>
-          <w:b/>
-          <w:bCs/>
           <w:i/>
           <w:iCs/>
           <w:sz w:val="24"/>
@@ -1829,8 +1797,6 @@
       <w:r>
         <w:rPr>
           <w:rFonts w:ascii="Times New Roman" w:hAnsi="Times New Roman" w:cs="Times New Roman"/>
-          <w:b/>
-          <w:bCs/>
           <w:i/>
           <w:iCs/>
           <w:sz w:val="24"/>
@@ -1842,8 +1808,6 @@
       <w:r>
         <w:rPr>
           <w:rFonts w:ascii="Times New Roman" w:hAnsi="Times New Roman" w:cs="Times New Roman"/>
-          <w:b/>
-          <w:bCs/>
           <w:sz w:val="24"/>
           <w:szCs w:val="24"/>
         </w:rPr>
@@ -1854,8 +1818,6 @@
           <w:rPr>
             <w:rStyle w:val="Hyperlink"/>
             <w:rFonts w:ascii="Times New Roman" w:hAnsi="Times New Roman" w:cs="Times New Roman"/>
-            <w:b/>
-            <w:bCs/>
             <w:sz w:val="24"/>
             <w:szCs w:val="24"/>
           </w:rPr>
@@ -1865,8 +1827,6 @@
       <w:r>
         <w:rPr>
           <w:rFonts w:ascii="Times New Roman" w:hAnsi="Times New Roman" w:cs="Times New Roman"/>
-          <w:b/>
-          <w:bCs/>
           <w:sz w:val="24"/>
           <w:szCs w:val="24"/>
         </w:rPr>
@@ -2439,7 +2399,6 @@
           <w:shd w:val="clear" w:color="auto" w:fill="FFFFFF"/>
         </w:rPr>
       </w:pPr>
-      <w:bookmarkStart w:id="0" w:name="_GoBack"/>
       <w:r>
         <w:rPr>
           <w:rFonts w:ascii="Times New Roman" w:hAnsi="Times New Roman" w:cs="Times New Roman"/>
@@ -2608,7 +2567,6 @@
         </w:rPr>
         <w:t xml:space="preserve"> </w:t>
       </w:r>
-      <w:bookmarkEnd w:id="0"/>
     </w:p>
     <w:sectPr>
       <w:pgSz w:w="12240" w:h="15840"/>

</xml_diff>